<commit_message>
SZK Lab_1 Part 1 complete
</commit_message>
<xml_diff>
--- a/SZK/Lab_1/Zvit_1_Borshch.docx
+++ b/SZK/Lab_1/Zvit_1_Borshch.docx
@@ -479,14 +479,6 @@
         </w:rPr>
         <w:t>Студент</w:t>
         <w:tab/>
-      </w:r>
-      <w:r>
-        <w:rPr>
-          <w:rFonts w:eastAsia="Calibri" w:cs="Times New Roman" w:ascii="Times New Roman" w:hAnsi="Times New Roman"/>
-          <w:sz w:val="28"/>
-          <w:szCs w:val="28"/>
-          <w:lang w:val="ru-RU"/>
-        </w:rPr>
         <w:t>Борщ Дмитро Олександрович</w:t>
       </w:r>
     </w:p>
@@ -514,16 +506,7 @@
         </w:rPr>
         <w:t>Варіант</w:t>
         <w:tab/>
-        <w:t xml:space="preserve">№ </w:t>
-      </w:r>
-      <w:r>
-        <w:rPr>
-          <w:rFonts w:eastAsia="Calibri" w:cs="Times New Roman" w:ascii="Times New Roman" w:hAnsi="Times New Roman"/>
-          <w:sz w:val="28"/>
-          <w:szCs w:val="28"/>
-          <w:lang w:val="ru-RU"/>
-        </w:rPr>
-        <w:t>1</w:t>
+        <w:t>№ 1</w:t>
       </w:r>
     </w:p>
     <w:p>
@@ -550,14 +533,6 @@
         </w:rPr>
         <w:t>Група</w:t>
         <w:tab/>
-      </w:r>
-      <w:r>
-        <w:rPr>
-          <w:rFonts w:eastAsia="Calibri" w:cs="Times New Roman" w:ascii="Times New Roman" w:hAnsi="Times New Roman"/>
-          <w:sz w:val="28"/>
-          <w:szCs w:val="28"/>
-          <w:lang w:val="ru-RU"/>
-        </w:rPr>
         <w:t>КБ-01</w:t>
       </w:r>
     </w:p>
@@ -992,6 +967,1369 @@
     </w:p>
     <w:p>
       <w:pPr>
+        <w:pStyle w:val="Normal"/>
+        <w:tabs>
+          <w:tab w:val="clear" w:pos="708"/>
+          <w:tab w:val="left" w:pos="993" w:leader="none"/>
+        </w:tabs>
+        <w:spacing w:lineRule="auto" w:line="360" w:before="0" w:after="0"/>
+        <w:ind w:hanging="0"/>
+        <w:jc w:val="both"/>
+        <w:rPr>
+          <w:rFonts w:ascii="JetBrainsMono Nerd Font" w:hAnsi="JetBrainsMono Nerd Font" w:cstheme="minorBidi"/>
+          <w:b w:val="false"/>
+          <w:color w:val="000000"/>
+          <w:sz w:val="21"/>
+          <w:highlight w:val="none"/>
+          <w:shd w:fill="auto" w:val="clear"/>
+        </w:rPr>
+      </w:pPr>
+      <w:r>
+        <w:rPr>
+          <w:rFonts w:asciiTheme="minorHAnsi" w:cstheme="minorBidi" w:eastAsiaTheme="minorHAnsi" w:hAnsiTheme="minorHAnsi" w:ascii="JetBrainsMono Nerd Font" w:hAnsi="JetBrainsMono Nerd Font"/>
+          <w:b w:val="false"/>
+          <w:color w:val="000000"/>
+          <w:sz w:val="21"/>
+          <w:shd w:fill="auto" w:val="clear"/>
+        </w:rPr>
+        <w:t>alphabet = [</w:t>
+      </w:r>
+    </w:p>
+    <w:p>
+      <w:pPr>
+        <w:pStyle w:val="Normal"/>
+        <w:spacing w:lineRule="atLeast" w:line="285" w:before="0" w:after="0"/>
+        <w:rPr>
+          <w:rFonts w:ascii="JetBrainsMono Nerd Font" w:hAnsi="JetBrainsMono Nerd Font" w:cstheme="minorBidi"/>
+          <w:b w:val="false"/>
+          <w:color w:val="000000"/>
+          <w:sz w:val="21"/>
+          <w:highlight w:val="none"/>
+          <w:shd w:fill="auto" w:val="clear"/>
+        </w:rPr>
+      </w:pPr>
+      <w:r>
+        <w:rPr>
+          <w:rFonts w:asciiTheme="minorHAnsi" w:cstheme="minorBidi" w:eastAsiaTheme="minorHAnsi" w:hAnsiTheme="minorHAnsi" w:ascii="JetBrainsMono Nerd Font" w:hAnsi="JetBrainsMono Nerd Font"/>
+          <w:b w:val="false"/>
+          <w:color w:val="000000"/>
+          <w:sz w:val="21"/>
+          <w:shd w:fill="auto" w:val="clear"/>
+        </w:rPr>
+        <w:tab/>
+        <w:t xml:space="preserve">'а', 'б', 'в', 'г', 'ґ', 'д', 'е', 'є', 'ж', 'з', 'и', 'і', 'ї', 'й', </w:t>
+      </w:r>
+    </w:p>
+    <w:p>
+      <w:pPr>
+        <w:pStyle w:val="Normal"/>
+        <w:spacing w:lineRule="atLeast" w:line="285" w:before="0" w:after="0"/>
+        <w:rPr>
+          <w:rFonts w:ascii="JetBrainsMono Nerd Font" w:hAnsi="JetBrainsMono Nerd Font" w:cstheme="minorBidi"/>
+          <w:b w:val="false"/>
+          <w:color w:val="000000"/>
+          <w:sz w:val="21"/>
+          <w:highlight w:val="none"/>
+          <w:shd w:fill="auto" w:val="clear"/>
+        </w:rPr>
+      </w:pPr>
+      <w:r>
+        <w:rPr>
+          <w:rFonts w:asciiTheme="minorHAnsi" w:cstheme="minorBidi" w:eastAsiaTheme="minorHAnsi" w:hAnsiTheme="minorHAnsi" w:ascii="JetBrainsMono Nerd Font" w:hAnsi="JetBrainsMono Nerd Font"/>
+          <w:b w:val="false"/>
+          <w:color w:val="000000"/>
+          <w:sz w:val="21"/>
+          <w:shd w:fill="auto" w:val="clear"/>
+        </w:rPr>
+        <w:tab/>
+        <w:t xml:space="preserve">'к', 'л', 'м', 'н', 'о', 'п', 'р', 'с', 'т', 'у', 'ф', 'х', 'ц', 'ч', </w:t>
+      </w:r>
+    </w:p>
+    <w:p>
+      <w:pPr>
+        <w:pStyle w:val="Normal"/>
+        <w:spacing w:lineRule="atLeast" w:line="285" w:before="0" w:after="0"/>
+        <w:rPr>
+          <w:rFonts w:ascii="JetBrainsMono Nerd Font" w:hAnsi="JetBrainsMono Nerd Font" w:cstheme="minorBidi"/>
+          <w:b w:val="false"/>
+          <w:color w:val="000000"/>
+          <w:sz w:val="21"/>
+          <w:highlight w:val="none"/>
+          <w:shd w:fill="auto" w:val="clear"/>
+        </w:rPr>
+      </w:pPr>
+      <w:r>
+        <w:rPr>
+          <w:rFonts w:asciiTheme="minorHAnsi" w:cstheme="minorBidi" w:eastAsiaTheme="minorHAnsi" w:hAnsiTheme="minorHAnsi" w:ascii="JetBrainsMono Nerd Font" w:hAnsi="JetBrainsMono Nerd Font"/>
+          <w:b w:val="false"/>
+          <w:color w:val="000000"/>
+          <w:sz w:val="21"/>
+          <w:shd w:fill="auto" w:val="clear"/>
+        </w:rPr>
+        <w:tab/>
+        <w:t>'ш', 'щ', 'ь', 'ю', 'я', ' '</w:t>
+      </w:r>
+    </w:p>
+    <w:p>
+      <w:pPr>
+        <w:pStyle w:val="Normal"/>
+        <w:spacing w:lineRule="atLeast" w:line="285" w:before="0" w:after="0"/>
+        <w:rPr>
+          <w:rFonts w:ascii="JetBrainsMono Nerd Font" w:hAnsi="JetBrainsMono Nerd Font" w:cstheme="minorBidi"/>
+          <w:b w:val="false"/>
+          <w:color w:val="000000"/>
+          <w:sz w:val="21"/>
+          <w:highlight w:val="none"/>
+          <w:shd w:fill="auto" w:val="clear"/>
+        </w:rPr>
+      </w:pPr>
+      <w:r>
+        <w:rPr>
+          <w:rFonts w:asciiTheme="minorHAnsi" w:cstheme="minorBidi" w:eastAsiaTheme="minorHAnsi" w:hAnsiTheme="minorHAnsi" w:ascii="JetBrainsMono Nerd Font" w:hAnsi="JetBrainsMono Nerd Font"/>
+          <w:b w:val="false"/>
+          <w:color w:val="000000"/>
+          <w:sz w:val="21"/>
+          <w:shd w:fill="auto" w:val="clear"/>
+        </w:rPr>
+        <w:t>]</w:t>
+      </w:r>
+    </w:p>
+    <w:p>
+      <w:pPr>
+        <w:pStyle w:val="Normal"/>
+        <w:spacing w:lineRule="atLeast" w:line="285"/>
+        <w:rPr>
+          <w:rFonts w:ascii="JetBrainsMono Nerd Font" w:hAnsi="JetBrainsMono Nerd Font" w:cstheme="minorBidi"/>
+          <w:color w:val="000000"/>
+          <w:highlight w:val="none"/>
+          <w:shd w:fill="auto" w:val="clear"/>
+        </w:rPr>
+      </w:pPr>
+      <w:r>
+        <w:rPr>
+          <w:rFonts w:asciiTheme="minorHAnsi" w:cstheme="minorBidi" w:eastAsiaTheme="minorHAnsi" w:hAnsiTheme="minorHAnsi" w:ascii="JetBrainsMono Nerd Font" w:hAnsi="JetBrainsMono Nerd Font"/>
+          <w:color w:val="000000"/>
+          <w:shd w:fill="auto" w:val="clear"/>
+        </w:rPr>
+      </w:r>
+    </w:p>
+    <w:p>
+      <w:pPr>
+        <w:pStyle w:val="Normal"/>
+        <w:spacing w:lineRule="atLeast" w:line="285" w:before="0" w:after="0"/>
+        <w:rPr>
+          <w:rFonts w:ascii="JetBrainsMono Nerd Font" w:hAnsi="JetBrainsMono Nerd Font" w:cstheme="minorBidi"/>
+          <w:b w:val="false"/>
+          <w:color w:val="000000"/>
+          <w:sz w:val="21"/>
+          <w:highlight w:val="none"/>
+          <w:shd w:fill="auto" w:val="clear"/>
+        </w:rPr>
+      </w:pPr>
+      <w:r>
+        <w:rPr>
+          <w:rFonts w:asciiTheme="minorHAnsi" w:cstheme="minorBidi" w:eastAsiaTheme="minorHAnsi" w:hAnsiTheme="minorHAnsi" w:ascii="JetBrainsMono Nerd Font" w:hAnsi="JetBrainsMono Nerd Font"/>
+          <w:b w:val="false"/>
+          <w:color w:val="000000"/>
+          <w:sz w:val="21"/>
+          <w:shd w:fill="auto" w:val="clear"/>
+        </w:rPr>
+        <w:t>def caesar(string, key):</w:t>
+      </w:r>
+    </w:p>
+    <w:p>
+      <w:pPr>
+        <w:pStyle w:val="Normal"/>
+        <w:spacing w:lineRule="atLeast" w:line="285" w:before="0" w:after="0"/>
+        <w:rPr>
+          <w:rFonts w:ascii="JetBrainsMono Nerd Font" w:hAnsi="JetBrainsMono Nerd Font" w:cstheme="minorBidi"/>
+          <w:b w:val="false"/>
+          <w:color w:val="000000"/>
+          <w:sz w:val="21"/>
+          <w:highlight w:val="none"/>
+          <w:shd w:fill="auto" w:val="clear"/>
+        </w:rPr>
+      </w:pPr>
+      <w:r>
+        <w:rPr>
+          <w:rFonts w:asciiTheme="minorHAnsi" w:cstheme="minorBidi" w:eastAsiaTheme="minorHAnsi" w:hAnsiTheme="minorHAnsi" w:ascii="JetBrainsMono Nerd Font" w:hAnsi="JetBrainsMono Nerd Font"/>
+          <w:b w:val="false"/>
+          <w:color w:val="000000"/>
+          <w:sz w:val="21"/>
+          <w:shd w:fill="auto" w:val="clear"/>
+        </w:rPr>
+        <w:tab/>
+        <w:t>output = ""</w:t>
+      </w:r>
+    </w:p>
+    <w:p>
+      <w:pPr>
+        <w:pStyle w:val="Normal"/>
+        <w:spacing w:lineRule="atLeast" w:line="285" w:before="0" w:after="0"/>
+        <w:rPr>
+          <w:rFonts w:ascii="JetBrainsMono Nerd Font" w:hAnsi="JetBrainsMono Nerd Font" w:cstheme="minorBidi"/>
+          <w:b w:val="false"/>
+          <w:color w:val="000000"/>
+          <w:sz w:val="21"/>
+          <w:highlight w:val="none"/>
+          <w:shd w:fill="auto" w:val="clear"/>
+        </w:rPr>
+      </w:pPr>
+      <w:r>
+        <w:rPr>
+          <w:rFonts w:asciiTheme="minorHAnsi" w:cstheme="minorBidi" w:eastAsiaTheme="minorHAnsi" w:hAnsiTheme="minorHAnsi" w:ascii="JetBrainsMono Nerd Font" w:hAnsi="JetBrainsMono Nerd Font"/>
+          <w:b w:val="false"/>
+          <w:color w:val="000000"/>
+          <w:sz w:val="21"/>
+          <w:shd w:fill="auto" w:val="clear"/>
+        </w:rPr>
+        <w:tab/>
+        <w:t>for i in string:</w:t>
+      </w:r>
+    </w:p>
+    <w:p>
+      <w:pPr>
+        <w:pStyle w:val="Normal"/>
+        <w:spacing w:lineRule="atLeast" w:line="285" w:before="0" w:after="0"/>
+        <w:rPr>
+          <w:rFonts w:ascii="JetBrainsMono Nerd Font" w:hAnsi="JetBrainsMono Nerd Font" w:cstheme="minorBidi"/>
+          <w:b w:val="false"/>
+          <w:color w:val="000000"/>
+          <w:sz w:val="21"/>
+          <w:highlight w:val="none"/>
+          <w:shd w:fill="auto" w:val="clear"/>
+        </w:rPr>
+      </w:pPr>
+      <w:r>
+        <w:rPr>
+          <w:rFonts w:asciiTheme="minorHAnsi" w:cstheme="minorBidi" w:eastAsiaTheme="minorHAnsi" w:hAnsiTheme="minorHAnsi" w:ascii="JetBrainsMono Nerd Font" w:hAnsi="JetBrainsMono Nerd Font"/>
+          <w:b w:val="false"/>
+          <w:color w:val="000000"/>
+          <w:sz w:val="21"/>
+          <w:shd w:fill="auto" w:val="clear"/>
+        </w:rPr>
+        <w:tab/>
+        <w:tab/>
+        <w:t>index = (alphabet.index(i)+key)%len(alphabet)</w:t>
+      </w:r>
+    </w:p>
+    <w:p>
+      <w:pPr>
+        <w:pStyle w:val="Normal"/>
+        <w:spacing w:lineRule="atLeast" w:line="285" w:before="0" w:after="0"/>
+        <w:rPr>
+          <w:rFonts w:ascii="JetBrainsMono Nerd Font" w:hAnsi="JetBrainsMono Nerd Font" w:cstheme="minorBidi"/>
+          <w:b w:val="false"/>
+          <w:color w:val="000000"/>
+          <w:sz w:val="21"/>
+          <w:highlight w:val="none"/>
+          <w:shd w:fill="auto" w:val="clear"/>
+        </w:rPr>
+      </w:pPr>
+      <w:r>
+        <w:rPr>
+          <w:rFonts w:asciiTheme="minorHAnsi" w:cstheme="minorBidi" w:eastAsiaTheme="minorHAnsi" w:hAnsiTheme="minorHAnsi" w:ascii="JetBrainsMono Nerd Font" w:hAnsi="JetBrainsMono Nerd Font"/>
+          <w:b w:val="false"/>
+          <w:color w:val="000000"/>
+          <w:sz w:val="21"/>
+          <w:shd w:fill="auto" w:val="clear"/>
+        </w:rPr>
+        <w:tab/>
+        <w:tab/>
+        <w:t>output += alphabet[index]</w:t>
+      </w:r>
+    </w:p>
+    <w:p>
+      <w:pPr>
+        <w:pStyle w:val="Normal"/>
+        <w:spacing w:lineRule="atLeast" w:line="285" w:before="0" w:after="0"/>
+        <w:rPr>
+          <w:rFonts w:ascii="JetBrainsMono Nerd Font" w:hAnsi="JetBrainsMono Nerd Font" w:cstheme="minorBidi"/>
+          <w:color w:val="000000"/>
+          <w:highlight w:val="none"/>
+          <w:shd w:fill="auto" w:val="clear"/>
+        </w:rPr>
+      </w:pPr>
+      <w:r>
+        <w:rPr>
+          <w:rFonts w:asciiTheme="minorHAnsi" w:cstheme="minorBidi" w:eastAsiaTheme="minorHAnsi" w:hAnsiTheme="minorHAnsi" w:ascii="JetBrainsMono Nerd Font" w:hAnsi="JetBrainsMono Nerd Font"/>
+          <w:color w:val="000000"/>
+          <w:shd w:fill="auto" w:val="clear"/>
+        </w:rPr>
+      </w:r>
+    </w:p>
+    <w:p>
+      <w:pPr>
+        <w:pStyle w:val="Normal"/>
+        <w:spacing w:lineRule="atLeast" w:line="285" w:before="0" w:after="0"/>
+        <w:rPr>
+          <w:rFonts w:ascii="JetBrainsMono Nerd Font" w:hAnsi="JetBrainsMono Nerd Font" w:cstheme="minorBidi"/>
+          <w:b w:val="false"/>
+          <w:color w:val="000000"/>
+          <w:sz w:val="21"/>
+          <w:highlight w:val="none"/>
+          <w:shd w:fill="auto" w:val="clear"/>
+        </w:rPr>
+      </w:pPr>
+      <w:r>
+        <w:rPr>
+          <w:rFonts w:asciiTheme="minorHAnsi" w:cstheme="minorBidi" w:eastAsiaTheme="minorHAnsi" w:hAnsiTheme="minorHAnsi" w:ascii="JetBrainsMono Nerd Font" w:hAnsi="JetBrainsMono Nerd Font"/>
+          <w:b w:val="false"/>
+          <w:color w:val="000000"/>
+          <w:sz w:val="21"/>
+          <w:shd w:fill="auto" w:val="clear"/>
+        </w:rPr>
+        <w:tab/>
+        <w:t>return output</w:t>
+      </w:r>
+    </w:p>
+    <w:p>
+      <w:pPr>
+        <w:pStyle w:val="Normal"/>
+        <w:tabs>
+          <w:tab w:val="clear" w:pos="708"/>
+          <w:tab w:val="left" w:pos="993" w:leader="none"/>
+        </w:tabs>
+        <w:spacing w:lineRule="auto" w:line="360" w:before="0" w:after="0"/>
+        <w:ind w:hanging="0"/>
+        <w:jc w:val="both"/>
+        <w:rPr>
+          <w:rFonts w:ascii="Times New Roman" w:hAnsi="Times New Roman" w:eastAsia="Times New Roman" w:cs="Times New Roman"/>
+          <w:color w:val="C00000"/>
+          <w:sz w:val="28"/>
+          <w:szCs w:val="28"/>
+          <w:lang w:eastAsia="uk-UA"/>
+        </w:rPr>
+      </w:pPr>
+      <w:r>
+        <w:rPr>
+          <w:rFonts w:eastAsia="Times New Roman" w:cs="Times New Roman" w:ascii="Times New Roman" w:hAnsi="Times New Roman"/>
+          <w:color w:val="C00000"/>
+          <w:sz w:val="28"/>
+          <w:szCs w:val="28"/>
+          <w:lang w:eastAsia="uk-UA"/>
+        </w:rPr>
+      </w:r>
+    </w:p>
+    <w:p>
+      <w:pPr>
+        <w:pStyle w:val="ListParagraph"/>
+        <w:tabs>
+          <w:tab w:val="clear" w:pos="708"/>
+          <w:tab w:val="left" w:pos="993" w:leader="none"/>
+        </w:tabs>
+        <w:spacing w:lineRule="auto" w:line="360" w:before="0" w:after="0"/>
+        <w:ind w:left="0" w:firstLine="567"/>
+        <w:contextualSpacing w:val="false"/>
+        <w:jc w:val="both"/>
+        <w:rPr>
+          <w:rFonts w:ascii="Times New Roman" w:hAnsi="Times New Roman" w:eastAsia="Times New Roman" w:cs="Times New Roman"/>
+          <w:sz w:val="28"/>
+          <w:szCs w:val="28"/>
+          <w:lang w:eastAsia="uk-UA"/>
+        </w:rPr>
+      </w:pPr>
+      <w:r>
+        <w:rPr>
+          <w:rFonts w:cs="Times New Roman" w:ascii="Times New Roman" w:hAnsi="Times New Roman"/>
+          <w:sz w:val="28"/>
+          <w:szCs w:val="28"/>
+          <w:shd w:fill="FFFFFF" w:val="clear"/>
+        </w:rPr>
+        <w:t>Подана вище функція реалізовує шифрування алгоритмом Цезаря з використанням вказаного алфавіту. Також було створено головну функцію програми, яка обробляє отримані аргументи.</w:t>
+      </w:r>
+    </w:p>
+    <w:p>
+      <w:pPr>
+        <w:pStyle w:val="Normal"/>
+        <w:tabs>
+          <w:tab w:val="clear" w:pos="708"/>
+          <w:tab w:val="left" w:pos="993" w:leader="none"/>
+        </w:tabs>
+        <w:spacing w:lineRule="auto" w:line="360" w:before="0" w:after="0"/>
+        <w:ind w:left="0" w:hanging="0"/>
+        <w:jc w:val="both"/>
+        <w:rPr>
+          <w:rFonts w:ascii="JetBrainsMono Nerd Font" w:hAnsi="JetBrainsMono Nerd Font" w:cstheme="minorBidi"/>
+          <w:b w:val="false"/>
+          <w:color w:val="000000"/>
+          <w:sz w:val="21"/>
+          <w:highlight w:val="none"/>
+          <w:shd w:fill="auto" w:val="clear"/>
+        </w:rPr>
+      </w:pPr>
+      <w:r>
+        <w:rPr>
+          <w:rFonts w:asciiTheme="minorHAnsi" w:cstheme="minorBidi" w:eastAsiaTheme="minorHAnsi" w:hAnsiTheme="minorHAnsi" w:ascii="JetBrainsMono Nerd Font" w:hAnsi="JetBrainsMono Nerd Font"/>
+          <w:b w:val="false"/>
+          <w:color w:val="000000"/>
+          <w:sz w:val="21"/>
+          <w:shd w:fill="auto" w:val="clear"/>
+        </w:rPr>
+        <w:t xml:space="preserve">def main(args=sys.argv): </w:t>
+      </w:r>
+    </w:p>
+    <w:p>
+      <w:pPr>
+        <w:pStyle w:val="Normal"/>
+        <w:spacing w:lineRule="atLeast" w:line="285" w:before="0" w:after="0"/>
+        <w:rPr>
+          <w:rFonts w:ascii="JetBrainsMono Nerd Font" w:hAnsi="JetBrainsMono Nerd Font" w:cstheme="minorBidi"/>
+          <w:b w:val="false"/>
+          <w:color w:val="000000"/>
+          <w:sz w:val="21"/>
+          <w:highlight w:val="none"/>
+          <w:shd w:fill="auto" w:val="clear"/>
+        </w:rPr>
+      </w:pPr>
+      <w:r>
+        <w:rPr>
+          <w:rFonts w:asciiTheme="minorHAnsi" w:cstheme="minorBidi" w:eastAsiaTheme="minorHAnsi" w:hAnsiTheme="minorHAnsi" w:ascii="JetBrainsMono Nerd Font" w:hAnsi="JetBrainsMono Nerd Font"/>
+          <w:b w:val="false"/>
+          <w:color w:val="000000"/>
+          <w:sz w:val="21"/>
+          <w:shd w:fill="auto" w:val="clear"/>
+        </w:rPr>
+        <w:tab/>
+        <w:t># Using file as input source</w:t>
+      </w:r>
+    </w:p>
+    <w:p>
+      <w:pPr>
+        <w:pStyle w:val="Normal"/>
+        <w:spacing w:lineRule="atLeast" w:line="285" w:before="0" w:after="0"/>
+        <w:rPr>
+          <w:rFonts w:ascii="JetBrainsMono Nerd Font" w:hAnsi="JetBrainsMono Nerd Font" w:cstheme="minorBidi"/>
+          <w:b w:val="false"/>
+          <w:color w:val="000000"/>
+          <w:sz w:val="21"/>
+          <w:highlight w:val="none"/>
+          <w:shd w:fill="auto" w:val="clear"/>
+        </w:rPr>
+      </w:pPr>
+      <w:r>
+        <w:rPr>
+          <w:rFonts w:asciiTheme="minorHAnsi" w:cstheme="minorBidi" w:eastAsiaTheme="minorHAnsi" w:hAnsiTheme="minorHAnsi" w:ascii="JetBrainsMono Nerd Font" w:hAnsi="JetBrainsMono Nerd Font"/>
+          <w:b w:val="false"/>
+          <w:color w:val="000000"/>
+          <w:sz w:val="21"/>
+          <w:shd w:fill="auto" w:val="clear"/>
+        </w:rPr>
+        <w:tab/>
+        <w:t>if "--file" in args:</w:t>
+      </w:r>
+    </w:p>
+    <w:p>
+      <w:pPr>
+        <w:pStyle w:val="Normal"/>
+        <w:spacing w:lineRule="atLeast" w:line="285" w:before="0" w:after="0"/>
+        <w:rPr>
+          <w:rFonts w:ascii="JetBrainsMono Nerd Font" w:hAnsi="JetBrainsMono Nerd Font" w:cstheme="minorBidi"/>
+          <w:b w:val="false"/>
+          <w:color w:val="000000"/>
+          <w:sz w:val="21"/>
+          <w:highlight w:val="none"/>
+          <w:shd w:fill="auto" w:val="clear"/>
+        </w:rPr>
+      </w:pPr>
+      <w:r>
+        <w:rPr>
+          <w:rFonts w:asciiTheme="minorHAnsi" w:cstheme="minorBidi" w:eastAsiaTheme="minorHAnsi" w:hAnsiTheme="minorHAnsi" w:ascii="JetBrainsMono Nerd Font" w:hAnsi="JetBrainsMono Nerd Font"/>
+          <w:b w:val="false"/>
+          <w:color w:val="000000"/>
+          <w:sz w:val="21"/>
+          <w:shd w:fill="auto" w:val="clear"/>
+        </w:rPr>
+        <w:tab/>
+        <w:tab/>
+        <w:t xml:space="preserve">try: </w:t>
+      </w:r>
+    </w:p>
+    <w:p>
+      <w:pPr>
+        <w:pStyle w:val="Normal"/>
+        <w:spacing w:lineRule="atLeast" w:line="285" w:before="0" w:after="0"/>
+        <w:rPr>
+          <w:rFonts w:ascii="JetBrainsMono Nerd Font" w:hAnsi="JetBrainsMono Nerd Font" w:cstheme="minorBidi"/>
+          <w:b w:val="false"/>
+          <w:color w:val="000000"/>
+          <w:sz w:val="21"/>
+          <w:highlight w:val="none"/>
+          <w:shd w:fill="auto" w:val="clear"/>
+        </w:rPr>
+      </w:pPr>
+      <w:r>
+        <w:rPr>
+          <w:rFonts w:asciiTheme="minorHAnsi" w:cstheme="minorBidi" w:eastAsiaTheme="minorHAnsi" w:hAnsiTheme="minorHAnsi" w:ascii="JetBrainsMono Nerd Font" w:hAnsi="JetBrainsMono Nerd Font"/>
+          <w:b w:val="false"/>
+          <w:color w:val="000000"/>
+          <w:sz w:val="21"/>
+          <w:shd w:fill="auto" w:val="clear"/>
+        </w:rPr>
+        <w:tab/>
+        <w:tab/>
+        <w:tab/>
+        <w:t>fileName = args[args.index("--file")+1]</w:t>
+      </w:r>
+    </w:p>
+    <w:p>
+      <w:pPr>
+        <w:pStyle w:val="Normal"/>
+        <w:spacing w:lineRule="atLeast" w:line="285" w:before="0" w:after="0"/>
+        <w:rPr>
+          <w:rFonts w:ascii="JetBrainsMono Nerd Font" w:hAnsi="JetBrainsMono Nerd Font" w:cstheme="minorBidi"/>
+          <w:b w:val="false"/>
+          <w:color w:val="000000"/>
+          <w:sz w:val="21"/>
+          <w:highlight w:val="none"/>
+          <w:shd w:fill="auto" w:val="clear"/>
+        </w:rPr>
+      </w:pPr>
+      <w:r>
+        <w:rPr>
+          <w:rFonts w:asciiTheme="minorHAnsi" w:cstheme="minorBidi" w:eastAsiaTheme="minorHAnsi" w:hAnsiTheme="minorHAnsi" w:ascii="JetBrainsMono Nerd Font" w:hAnsi="JetBrainsMono Nerd Font"/>
+          <w:b w:val="false"/>
+          <w:color w:val="000000"/>
+          <w:sz w:val="21"/>
+          <w:shd w:fill="auto" w:val="clear"/>
+        </w:rPr>
+        <w:tab/>
+        <w:tab/>
+        <w:t>except:</w:t>
+      </w:r>
+    </w:p>
+    <w:p>
+      <w:pPr>
+        <w:pStyle w:val="Normal"/>
+        <w:spacing w:lineRule="atLeast" w:line="285" w:before="0" w:after="0"/>
+        <w:rPr>
+          <w:rFonts w:ascii="JetBrainsMono Nerd Font" w:hAnsi="JetBrainsMono Nerd Font" w:cstheme="minorBidi"/>
+          <w:b w:val="false"/>
+          <w:color w:val="000000"/>
+          <w:sz w:val="21"/>
+          <w:highlight w:val="none"/>
+          <w:shd w:fill="auto" w:val="clear"/>
+        </w:rPr>
+      </w:pPr>
+      <w:r>
+        <w:rPr>
+          <w:rFonts w:asciiTheme="minorHAnsi" w:cstheme="minorBidi" w:eastAsiaTheme="minorHAnsi" w:hAnsiTheme="minorHAnsi" w:ascii="JetBrainsMono Nerd Font" w:hAnsi="JetBrainsMono Nerd Font"/>
+          <w:b w:val="false"/>
+          <w:color w:val="000000"/>
+          <w:sz w:val="21"/>
+          <w:shd w:fill="auto" w:val="clear"/>
+        </w:rPr>
+        <w:tab/>
+        <w:tab/>
+        <w:tab/>
+        <w:t>print("ERROR, no file specified!")</w:t>
+      </w:r>
+    </w:p>
+    <w:p>
+      <w:pPr>
+        <w:pStyle w:val="Normal"/>
+        <w:spacing w:lineRule="atLeast" w:line="285" w:before="0" w:after="0"/>
+        <w:rPr>
+          <w:rFonts w:ascii="JetBrainsMono Nerd Font" w:hAnsi="JetBrainsMono Nerd Font" w:cstheme="minorBidi"/>
+          <w:b w:val="false"/>
+          <w:color w:val="000000"/>
+          <w:sz w:val="21"/>
+          <w:highlight w:val="none"/>
+          <w:shd w:fill="auto" w:val="clear"/>
+        </w:rPr>
+      </w:pPr>
+      <w:r>
+        <w:rPr>
+          <w:rFonts w:asciiTheme="minorHAnsi" w:cstheme="minorBidi" w:eastAsiaTheme="minorHAnsi" w:hAnsiTheme="minorHAnsi" w:ascii="JetBrainsMono Nerd Font" w:hAnsi="JetBrainsMono Nerd Font"/>
+          <w:b w:val="false"/>
+          <w:color w:val="000000"/>
+          <w:sz w:val="21"/>
+          <w:shd w:fill="auto" w:val="clear"/>
+        </w:rPr>
+        <w:tab/>
+        <w:tab/>
+        <w:tab/>
+        <w:t>return 0</w:t>
+      </w:r>
+    </w:p>
+    <w:p>
+      <w:pPr>
+        <w:pStyle w:val="Normal"/>
+        <w:spacing w:lineRule="atLeast" w:line="285" w:before="0" w:after="0"/>
+        <w:rPr>
+          <w:rFonts w:ascii="JetBrainsMono Nerd Font" w:hAnsi="JetBrainsMono Nerd Font" w:cstheme="minorBidi"/>
+          <w:b w:val="false"/>
+          <w:color w:val="000000"/>
+          <w:sz w:val="21"/>
+          <w:highlight w:val="none"/>
+          <w:shd w:fill="auto" w:val="clear"/>
+        </w:rPr>
+      </w:pPr>
+      <w:r>
+        <w:rPr>
+          <w:rFonts w:asciiTheme="minorHAnsi" w:cstheme="minorBidi" w:eastAsiaTheme="minorHAnsi" w:hAnsiTheme="minorHAnsi" w:ascii="JetBrainsMono Nerd Font" w:hAnsi="JetBrainsMono Nerd Font"/>
+          <w:b w:val="false"/>
+          <w:color w:val="000000"/>
+          <w:sz w:val="21"/>
+          <w:shd w:fill="auto" w:val="clear"/>
+        </w:rPr>
+        <w:tab/>
+        <w:tab/>
+        <w:t>try:</w:t>
+      </w:r>
+    </w:p>
+    <w:p>
+      <w:pPr>
+        <w:pStyle w:val="Normal"/>
+        <w:spacing w:lineRule="atLeast" w:line="285" w:before="0" w:after="0"/>
+        <w:rPr>
+          <w:rFonts w:ascii="JetBrainsMono Nerd Font" w:hAnsi="JetBrainsMono Nerd Font" w:cstheme="minorBidi"/>
+          <w:b w:val="false"/>
+          <w:color w:val="000000"/>
+          <w:sz w:val="21"/>
+          <w:highlight w:val="none"/>
+          <w:shd w:fill="auto" w:val="clear"/>
+        </w:rPr>
+      </w:pPr>
+      <w:r>
+        <w:rPr>
+          <w:rFonts w:asciiTheme="minorHAnsi" w:cstheme="minorBidi" w:eastAsiaTheme="minorHAnsi" w:hAnsiTheme="minorHAnsi" w:ascii="JetBrainsMono Nerd Font" w:hAnsi="JetBrainsMono Nerd Font"/>
+          <w:b w:val="false"/>
+          <w:color w:val="000000"/>
+          <w:sz w:val="21"/>
+          <w:shd w:fill="auto" w:val="clear"/>
+        </w:rPr>
+        <w:tab/>
+        <w:tab/>
+        <w:tab/>
+        <w:t>f = open(fileName, "r")</w:t>
+      </w:r>
+    </w:p>
+    <w:p>
+      <w:pPr>
+        <w:pStyle w:val="Normal"/>
+        <w:spacing w:lineRule="atLeast" w:line="285" w:before="0" w:after="0"/>
+        <w:rPr>
+          <w:rFonts w:ascii="JetBrainsMono Nerd Font" w:hAnsi="JetBrainsMono Nerd Font" w:cstheme="minorBidi"/>
+          <w:b w:val="false"/>
+          <w:color w:val="000000"/>
+          <w:sz w:val="21"/>
+          <w:highlight w:val="none"/>
+          <w:shd w:fill="auto" w:val="clear"/>
+        </w:rPr>
+      </w:pPr>
+      <w:r>
+        <w:rPr>
+          <w:rFonts w:asciiTheme="minorHAnsi" w:cstheme="minorBidi" w:eastAsiaTheme="minorHAnsi" w:hAnsiTheme="minorHAnsi" w:ascii="JetBrainsMono Nerd Font" w:hAnsi="JetBrainsMono Nerd Font"/>
+          <w:b w:val="false"/>
+          <w:color w:val="000000"/>
+          <w:sz w:val="21"/>
+          <w:shd w:fill="auto" w:val="clear"/>
+        </w:rPr>
+        <w:tab/>
+        <w:tab/>
+        <w:tab/>
+        <w:t>inputText = ''.join(f.read())</w:t>
+      </w:r>
+    </w:p>
+    <w:p>
+      <w:pPr>
+        <w:pStyle w:val="Normal"/>
+        <w:spacing w:lineRule="atLeast" w:line="285" w:before="0" w:after="0"/>
+        <w:rPr>
+          <w:rFonts w:ascii="JetBrainsMono Nerd Font" w:hAnsi="JetBrainsMono Nerd Font" w:cstheme="minorBidi"/>
+          <w:b w:val="false"/>
+          <w:color w:val="000000"/>
+          <w:sz w:val="21"/>
+          <w:highlight w:val="none"/>
+          <w:shd w:fill="auto" w:val="clear"/>
+        </w:rPr>
+      </w:pPr>
+      <w:r>
+        <w:rPr>
+          <w:rFonts w:asciiTheme="minorHAnsi" w:cstheme="minorBidi" w:eastAsiaTheme="minorHAnsi" w:hAnsiTheme="minorHAnsi" w:ascii="JetBrainsMono Nerd Font" w:hAnsi="JetBrainsMono Nerd Font"/>
+          <w:b w:val="false"/>
+          <w:color w:val="000000"/>
+          <w:sz w:val="21"/>
+          <w:shd w:fill="auto" w:val="clear"/>
+        </w:rPr>
+        <w:tab/>
+        <w:tab/>
+        <w:t>except:</w:t>
+      </w:r>
+    </w:p>
+    <w:p>
+      <w:pPr>
+        <w:pStyle w:val="Normal"/>
+        <w:spacing w:lineRule="atLeast" w:line="285" w:before="0" w:after="0"/>
+        <w:rPr>
+          <w:rFonts w:ascii="JetBrainsMono Nerd Font" w:hAnsi="JetBrainsMono Nerd Font" w:cstheme="minorBidi"/>
+          <w:b w:val="false"/>
+          <w:color w:val="000000"/>
+          <w:sz w:val="21"/>
+          <w:highlight w:val="none"/>
+          <w:shd w:fill="auto" w:val="clear"/>
+        </w:rPr>
+      </w:pPr>
+      <w:r>
+        <w:rPr>
+          <w:rFonts w:asciiTheme="minorHAnsi" w:cstheme="minorBidi" w:eastAsiaTheme="minorHAnsi" w:hAnsiTheme="minorHAnsi" w:ascii="JetBrainsMono Nerd Font" w:hAnsi="JetBrainsMono Nerd Font"/>
+          <w:b w:val="false"/>
+          <w:color w:val="000000"/>
+          <w:sz w:val="21"/>
+          <w:shd w:fill="auto" w:val="clear"/>
+        </w:rPr>
+        <w:tab/>
+        <w:tab/>
+        <w:tab/>
+        <w:t>print("ERROR, can`t open file!")</w:t>
+      </w:r>
+    </w:p>
+    <w:p>
+      <w:pPr>
+        <w:pStyle w:val="Normal"/>
+        <w:spacing w:lineRule="atLeast" w:line="285" w:before="0" w:after="0"/>
+        <w:rPr>
+          <w:rFonts w:ascii="JetBrainsMono Nerd Font" w:hAnsi="JetBrainsMono Nerd Font" w:cstheme="minorBidi"/>
+          <w:b w:val="false"/>
+          <w:color w:val="000000"/>
+          <w:sz w:val="21"/>
+          <w:highlight w:val="none"/>
+          <w:shd w:fill="auto" w:val="clear"/>
+        </w:rPr>
+      </w:pPr>
+      <w:r>
+        <w:rPr>
+          <w:rFonts w:asciiTheme="minorHAnsi" w:cstheme="minorBidi" w:eastAsiaTheme="minorHAnsi" w:hAnsiTheme="minorHAnsi" w:ascii="JetBrainsMono Nerd Font" w:hAnsi="JetBrainsMono Nerd Font"/>
+          <w:b w:val="false"/>
+          <w:color w:val="000000"/>
+          <w:sz w:val="21"/>
+          <w:shd w:fill="auto" w:val="clear"/>
+        </w:rPr>
+        <w:tab/>
+        <w:tab/>
+        <w:tab/>
+        <w:t>return 0</w:t>
+      </w:r>
+    </w:p>
+    <w:p>
+      <w:pPr>
+        <w:pStyle w:val="Normal"/>
+        <w:spacing w:lineRule="atLeast" w:line="285" w:before="0" w:after="0"/>
+        <w:rPr>
+          <w:rFonts w:ascii="JetBrainsMono Nerd Font" w:hAnsi="JetBrainsMono Nerd Font" w:cstheme="minorBidi"/>
+          <w:b w:val="false"/>
+          <w:color w:val="000000"/>
+          <w:sz w:val="21"/>
+          <w:highlight w:val="none"/>
+          <w:shd w:fill="auto" w:val="clear"/>
+        </w:rPr>
+      </w:pPr>
+      <w:r>
+        <w:rPr>
+          <w:rFonts w:asciiTheme="minorHAnsi" w:cstheme="minorBidi" w:eastAsiaTheme="minorHAnsi" w:hAnsiTheme="minorHAnsi" w:ascii="JetBrainsMono Nerd Font" w:hAnsi="JetBrainsMono Nerd Font"/>
+          <w:b w:val="false"/>
+          <w:color w:val="000000"/>
+          <w:sz w:val="21"/>
+          <w:shd w:fill="auto" w:val="clear"/>
+        </w:rPr>
+        <w:tab/>
+        <w:t xml:space="preserve"># Using plain text as input source </w:t>
+      </w:r>
+    </w:p>
+    <w:p>
+      <w:pPr>
+        <w:pStyle w:val="Normal"/>
+        <w:spacing w:lineRule="atLeast" w:line="285" w:before="0" w:after="0"/>
+        <w:rPr>
+          <w:rFonts w:ascii="JetBrainsMono Nerd Font" w:hAnsi="JetBrainsMono Nerd Font" w:cstheme="minorBidi"/>
+          <w:b w:val="false"/>
+          <w:color w:val="000000"/>
+          <w:sz w:val="21"/>
+          <w:highlight w:val="none"/>
+          <w:shd w:fill="auto" w:val="clear"/>
+        </w:rPr>
+      </w:pPr>
+      <w:r>
+        <w:rPr>
+          <w:rFonts w:asciiTheme="minorHAnsi" w:cstheme="minorBidi" w:eastAsiaTheme="minorHAnsi" w:hAnsiTheme="minorHAnsi" w:ascii="JetBrainsMono Nerd Font" w:hAnsi="JetBrainsMono Nerd Font"/>
+          <w:b w:val="false"/>
+          <w:color w:val="000000"/>
+          <w:sz w:val="21"/>
+          <w:shd w:fill="auto" w:val="clear"/>
+        </w:rPr>
+        <w:tab/>
+        <w:t>else:</w:t>
+      </w:r>
+    </w:p>
+    <w:p>
+      <w:pPr>
+        <w:pStyle w:val="Normal"/>
+        <w:spacing w:lineRule="atLeast" w:line="285" w:before="0" w:after="0"/>
+        <w:rPr>
+          <w:rFonts w:ascii="JetBrainsMono Nerd Font" w:hAnsi="JetBrainsMono Nerd Font" w:cstheme="minorBidi"/>
+          <w:b w:val="false"/>
+          <w:color w:val="000000"/>
+          <w:sz w:val="21"/>
+          <w:highlight w:val="none"/>
+          <w:shd w:fill="auto" w:val="clear"/>
+        </w:rPr>
+      </w:pPr>
+      <w:r>
+        <w:rPr>
+          <w:rFonts w:asciiTheme="minorHAnsi" w:cstheme="minorBidi" w:eastAsiaTheme="minorHAnsi" w:hAnsiTheme="minorHAnsi" w:ascii="JetBrainsMono Nerd Font" w:hAnsi="JetBrainsMono Nerd Font"/>
+          <w:b w:val="false"/>
+          <w:color w:val="000000"/>
+          <w:sz w:val="21"/>
+          <w:shd w:fill="auto" w:val="clear"/>
+        </w:rPr>
+        <w:tab/>
+        <w:tab/>
+        <w:t>inputText = input("Enter input text: ")</w:t>
+      </w:r>
+    </w:p>
+    <w:p>
+      <w:pPr>
+        <w:pStyle w:val="Normal"/>
+        <w:spacing w:lineRule="atLeast" w:line="285" w:before="0" w:after="0"/>
+        <w:rPr>
+          <w:rFonts w:ascii="JetBrainsMono Nerd Font" w:hAnsi="JetBrainsMono Nerd Font" w:cstheme="minorBidi"/>
+          <w:color w:val="000000"/>
+          <w:highlight w:val="none"/>
+          <w:shd w:fill="auto" w:val="clear"/>
+        </w:rPr>
+      </w:pPr>
+      <w:r>
+        <w:rPr>
+          <w:rFonts w:asciiTheme="minorHAnsi" w:cstheme="minorBidi" w:eastAsiaTheme="minorHAnsi" w:hAnsiTheme="minorHAnsi" w:ascii="JetBrainsMono Nerd Font" w:hAnsi="JetBrainsMono Nerd Font"/>
+          <w:color w:val="000000"/>
+          <w:shd w:fill="auto" w:val="clear"/>
+        </w:rPr>
+      </w:r>
+    </w:p>
+    <w:p>
+      <w:pPr>
+        <w:pStyle w:val="Normal"/>
+        <w:spacing w:lineRule="atLeast" w:line="285" w:before="0" w:after="0"/>
+        <w:rPr>
+          <w:rFonts w:ascii="JetBrainsMono Nerd Font" w:hAnsi="JetBrainsMono Nerd Font" w:cstheme="minorBidi"/>
+          <w:b w:val="false"/>
+          <w:color w:val="000000"/>
+          <w:sz w:val="21"/>
+          <w:highlight w:val="none"/>
+          <w:shd w:fill="auto" w:val="clear"/>
+        </w:rPr>
+      </w:pPr>
+      <w:r>
+        <w:rPr>
+          <w:rFonts w:asciiTheme="minorHAnsi" w:cstheme="minorBidi" w:eastAsiaTheme="minorHAnsi" w:hAnsiTheme="minorHAnsi" w:ascii="JetBrainsMono Nerd Font" w:hAnsi="JetBrainsMono Nerd Font"/>
+          <w:b w:val="false"/>
+          <w:color w:val="000000"/>
+          <w:sz w:val="21"/>
+          <w:shd w:fill="auto" w:val="clear"/>
+        </w:rPr>
+        <w:tab/>
+      </w:r>
+      <w:r>
+        <w:br w:type="page"/>
+      </w:r>
+    </w:p>
+    <w:p>
+      <w:pPr>
+        <w:pStyle w:val="Normal"/>
+        <w:spacing w:lineRule="atLeast" w:line="285" w:before="0" w:after="0"/>
+        <w:rPr>
+          <w:rFonts w:ascii="JetBrainsMono Nerd Font" w:hAnsi="JetBrainsMono Nerd Font" w:cstheme="minorBidi"/>
+          <w:b w:val="false"/>
+          <w:color w:val="000000"/>
+          <w:sz w:val="21"/>
+          <w:highlight w:val="none"/>
+          <w:shd w:fill="auto" w:val="clear"/>
+        </w:rPr>
+      </w:pPr>
+      <w:r>
+        <w:rPr>
+          <w:rFonts w:asciiTheme="minorHAnsi" w:cstheme="minorBidi" w:eastAsiaTheme="minorHAnsi" w:hAnsiTheme="minorHAnsi" w:ascii="JetBrainsMono Nerd Font" w:hAnsi="JetBrainsMono Nerd Font"/>
+          <w:b w:val="false"/>
+          <w:color w:val="000000"/>
+          <w:sz w:val="21"/>
+          <w:shd w:fill="auto" w:val="clear"/>
+        </w:rPr>
+        <w:tab/>
+        <w:t xml:space="preserve"># Taking key from args </w:t>
+      </w:r>
+    </w:p>
+    <w:p>
+      <w:pPr>
+        <w:pStyle w:val="Normal"/>
+        <w:spacing w:lineRule="atLeast" w:line="285" w:before="0" w:after="0"/>
+        <w:rPr>
+          <w:rFonts w:ascii="JetBrainsMono Nerd Font" w:hAnsi="JetBrainsMono Nerd Font" w:cstheme="minorBidi"/>
+          <w:b w:val="false"/>
+          <w:color w:val="000000"/>
+          <w:sz w:val="21"/>
+          <w:highlight w:val="none"/>
+          <w:shd w:fill="auto" w:val="clear"/>
+        </w:rPr>
+      </w:pPr>
+      <w:r>
+        <w:rPr>
+          <w:rFonts w:asciiTheme="minorHAnsi" w:cstheme="minorBidi" w:eastAsiaTheme="minorHAnsi" w:hAnsiTheme="minorHAnsi" w:ascii="JetBrainsMono Nerd Font" w:hAnsi="JetBrainsMono Nerd Font"/>
+          <w:b w:val="false"/>
+          <w:color w:val="000000"/>
+          <w:sz w:val="21"/>
+          <w:shd w:fill="auto" w:val="clear"/>
+        </w:rPr>
+        <w:tab/>
+        <w:t xml:space="preserve">try: </w:t>
+      </w:r>
+    </w:p>
+    <w:p>
+      <w:pPr>
+        <w:pStyle w:val="Normal"/>
+        <w:spacing w:lineRule="atLeast" w:line="285" w:before="0" w:after="0"/>
+        <w:rPr>
+          <w:rFonts w:ascii="JetBrainsMono Nerd Font" w:hAnsi="JetBrainsMono Nerd Font" w:cstheme="minorBidi"/>
+          <w:b w:val="false"/>
+          <w:color w:val="000000"/>
+          <w:sz w:val="21"/>
+          <w:highlight w:val="none"/>
+          <w:shd w:fill="auto" w:val="clear"/>
+        </w:rPr>
+      </w:pPr>
+      <w:r>
+        <w:rPr>
+          <w:rFonts w:asciiTheme="minorHAnsi" w:cstheme="minorBidi" w:eastAsiaTheme="minorHAnsi" w:hAnsiTheme="minorHAnsi" w:ascii="JetBrainsMono Nerd Font" w:hAnsi="JetBrainsMono Nerd Font"/>
+          <w:b w:val="false"/>
+          <w:color w:val="000000"/>
+          <w:sz w:val="21"/>
+          <w:shd w:fill="auto" w:val="clear"/>
+        </w:rPr>
+        <w:tab/>
+        <w:tab/>
+        <w:t>key = int(args[args.index("--key")+1])</w:t>
+      </w:r>
+    </w:p>
+    <w:p>
+      <w:pPr>
+        <w:pStyle w:val="Normal"/>
+        <w:spacing w:lineRule="atLeast" w:line="285" w:before="0" w:after="0"/>
+        <w:rPr>
+          <w:rFonts w:ascii="JetBrainsMono Nerd Font" w:hAnsi="JetBrainsMono Nerd Font" w:cstheme="minorBidi"/>
+          <w:b w:val="false"/>
+          <w:color w:val="000000"/>
+          <w:sz w:val="21"/>
+          <w:highlight w:val="none"/>
+          <w:shd w:fill="auto" w:val="clear"/>
+        </w:rPr>
+      </w:pPr>
+      <w:r>
+        <w:rPr>
+          <w:rFonts w:asciiTheme="minorHAnsi" w:cstheme="minorBidi" w:eastAsiaTheme="minorHAnsi" w:hAnsiTheme="minorHAnsi" w:ascii="JetBrainsMono Nerd Font" w:hAnsi="JetBrainsMono Nerd Font"/>
+          <w:b w:val="false"/>
+          <w:color w:val="000000"/>
+          <w:sz w:val="21"/>
+          <w:shd w:fill="auto" w:val="clear"/>
+        </w:rPr>
+        <w:tab/>
+        <w:t>except:</w:t>
+      </w:r>
+    </w:p>
+    <w:p>
+      <w:pPr>
+        <w:pStyle w:val="Normal"/>
+        <w:spacing w:lineRule="atLeast" w:line="285" w:before="0" w:after="0"/>
+        <w:rPr>
+          <w:rFonts w:ascii="JetBrainsMono Nerd Font" w:hAnsi="JetBrainsMono Nerd Font" w:cstheme="minorBidi"/>
+          <w:b w:val="false"/>
+          <w:color w:val="000000"/>
+          <w:sz w:val="21"/>
+          <w:highlight w:val="none"/>
+          <w:shd w:fill="auto" w:val="clear"/>
+        </w:rPr>
+      </w:pPr>
+      <w:r>
+        <w:rPr>
+          <w:rFonts w:asciiTheme="minorHAnsi" w:cstheme="minorBidi" w:eastAsiaTheme="minorHAnsi" w:hAnsiTheme="minorHAnsi" w:ascii="JetBrainsMono Nerd Font" w:hAnsi="JetBrainsMono Nerd Font"/>
+          <w:b w:val="false"/>
+          <w:color w:val="000000"/>
+          <w:sz w:val="21"/>
+          <w:shd w:fill="auto" w:val="clear"/>
+        </w:rPr>
+        <w:tab/>
+        <w:tab/>
+        <w:t>if "--brute" not in args:</w:t>
+      </w:r>
+    </w:p>
+    <w:p>
+      <w:pPr>
+        <w:pStyle w:val="Normal"/>
+        <w:spacing w:lineRule="atLeast" w:line="285" w:before="0" w:after="0"/>
+        <w:rPr>
+          <w:rFonts w:ascii="JetBrainsMono Nerd Font" w:hAnsi="JetBrainsMono Nerd Font" w:cstheme="minorBidi"/>
+          <w:b w:val="false"/>
+          <w:color w:val="000000"/>
+          <w:sz w:val="21"/>
+          <w:highlight w:val="none"/>
+          <w:shd w:fill="auto" w:val="clear"/>
+        </w:rPr>
+      </w:pPr>
+      <w:r>
+        <w:rPr>
+          <w:rFonts w:asciiTheme="minorHAnsi" w:cstheme="minorBidi" w:eastAsiaTheme="minorHAnsi" w:hAnsiTheme="minorHAnsi" w:ascii="JetBrainsMono Nerd Font" w:hAnsi="JetBrainsMono Nerd Font"/>
+          <w:b w:val="false"/>
+          <w:color w:val="000000"/>
+          <w:sz w:val="21"/>
+          <w:shd w:fill="auto" w:val="clear"/>
+        </w:rPr>
+        <w:tab/>
+        <w:tab/>
+        <w:tab/>
+        <w:t>print("ERROR, no key specified!")</w:t>
+      </w:r>
+    </w:p>
+    <w:p>
+      <w:pPr>
+        <w:pStyle w:val="Normal"/>
+        <w:spacing w:lineRule="atLeast" w:line="285" w:before="0" w:after="0"/>
+        <w:rPr>
+          <w:rFonts w:ascii="JetBrainsMono Nerd Font" w:hAnsi="JetBrainsMono Nerd Font" w:cstheme="minorBidi"/>
+          <w:b w:val="false"/>
+          <w:color w:val="000000"/>
+          <w:sz w:val="21"/>
+          <w:highlight w:val="none"/>
+          <w:shd w:fill="auto" w:val="clear"/>
+        </w:rPr>
+      </w:pPr>
+      <w:r>
+        <w:rPr>
+          <w:rFonts w:asciiTheme="minorHAnsi" w:cstheme="minorBidi" w:eastAsiaTheme="minorHAnsi" w:hAnsiTheme="minorHAnsi" w:ascii="JetBrainsMono Nerd Font" w:hAnsi="JetBrainsMono Nerd Font"/>
+          <w:b w:val="false"/>
+          <w:color w:val="000000"/>
+          <w:sz w:val="21"/>
+          <w:shd w:fill="auto" w:val="clear"/>
+        </w:rPr>
+        <w:tab/>
+        <w:tab/>
+        <w:tab/>
+        <w:t>return 0</w:t>
+      </w:r>
+    </w:p>
+    <w:p>
+      <w:pPr>
+        <w:pStyle w:val="Normal"/>
+        <w:spacing w:lineRule="atLeast" w:line="285" w:before="0" w:after="0"/>
+        <w:rPr>
+          <w:rFonts w:ascii="JetBrainsMono Nerd Font" w:hAnsi="JetBrainsMono Nerd Font" w:cstheme="minorBidi"/>
+          <w:b w:val="false"/>
+          <w:color w:val="000000"/>
+          <w:sz w:val="21"/>
+          <w:highlight w:val="none"/>
+          <w:shd w:fill="auto" w:val="clear"/>
+        </w:rPr>
+      </w:pPr>
+      <w:r>
+        <w:rPr>
+          <w:rFonts w:asciiTheme="minorHAnsi" w:cstheme="minorBidi" w:eastAsiaTheme="minorHAnsi" w:hAnsiTheme="minorHAnsi" w:ascii="JetBrainsMono Nerd Font" w:hAnsi="JetBrainsMono Nerd Font"/>
+          <w:b w:val="false"/>
+          <w:color w:val="000000"/>
+          <w:sz w:val="21"/>
+          <w:shd w:fill="auto" w:val="clear"/>
+        </w:rPr>
+        <w:tab/>
+        <w:tab/>
+        <w:t>else: pass</w:t>
+      </w:r>
+    </w:p>
+    <w:p>
+      <w:pPr>
+        <w:pStyle w:val="Normal"/>
+        <w:spacing w:lineRule="atLeast" w:line="285" w:before="0" w:after="0"/>
+        <w:rPr>
+          <w:rFonts w:ascii="JetBrainsMono Nerd Font" w:hAnsi="JetBrainsMono Nerd Font" w:cstheme="minorBidi"/>
+          <w:color w:val="000000"/>
+          <w:highlight w:val="none"/>
+          <w:shd w:fill="auto" w:val="clear"/>
+        </w:rPr>
+      </w:pPr>
+      <w:r>
+        <w:rPr>
+          <w:rFonts w:asciiTheme="minorHAnsi" w:cstheme="minorBidi" w:eastAsiaTheme="minorHAnsi" w:hAnsiTheme="minorHAnsi" w:ascii="JetBrainsMono Nerd Font" w:hAnsi="JetBrainsMono Nerd Font"/>
+          <w:color w:val="000000"/>
+          <w:shd w:fill="auto" w:val="clear"/>
+        </w:rPr>
+      </w:r>
+    </w:p>
+    <w:p>
+      <w:pPr>
+        <w:pStyle w:val="Normal"/>
+        <w:spacing w:lineRule="atLeast" w:line="285" w:before="0" w:after="0"/>
+        <w:rPr>
+          <w:rFonts w:ascii="JetBrainsMono Nerd Font" w:hAnsi="JetBrainsMono Nerd Font" w:cstheme="minorBidi"/>
+          <w:b w:val="false"/>
+          <w:color w:val="000000"/>
+          <w:sz w:val="21"/>
+          <w:highlight w:val="none"/>
+          <w:shd w:fill="auto" w:val="clear"/>
+        </w:rPr>
+      </w:pPr>
+      <w:r>
+        <w:rPr>
+          <w:rFonts w:asciiTheme="minorHAnsi" w:cstheme="minorBidi" w:eastAsiaTheme="minorHAnsi" w:hAnsiTheme="minorHAnsi" w:ascii="JetBrainsMono Nerd Font" w:hAnsi="JetBrainsMono Nerd Font"/>
+          <w:b w:val="false"/>
+          <w:color w:val="000000"/>
+          <w:sz w:val="21"/>
+          <w:shd w:fill="auto" w:val="clear"/>
+        </w:rPr>
+        <w:tab/>
+        <w:t xml:space="preserve"># Choosing an option </w:t>
+      </w:r>
+    </w:p>
+    <w:p>
+      <w:pPr>
+        <w:pStyle w:val="Normal"/>
+        <w:spacing w:lineRule="atLeast" w:line="285" w:before="0" w:after="0"/>
+        <w:rPr>
+          <w:rFonts w:ascii="JetBrainsMono Nerd Font" w:hAnsi="JetBrainsMono Nerd Font" w:cstheme="minorBidi"/>
+          <w:b w:val="false"/>
+          <w:color w:val="000000"/>
+          <w:sz w:val="21"/>
+          <w:highlight w:val="none"/>
+          <w:shd w:fill="auto" w:val="clear"/>
+        </w:rPr>
+      </w:pPr>
+      <w:r>
+        <w:rPr>
+          <w:rFonts w:asciiTheme="minorHAnsi" w:cstheme="minorBidi" w:eastAsiaTheme="minorHAnsi" w:hAnsiTheme="minorHAnsi" w:ascii="JetBrainsMono Nerd Font" w:hAnsi="JetBrainsMono Nerd Font"/>
+          <w:b w:val="false"/>
+          <w:color w:val="000000"/>
+          <w:sz w:val="21"/>
+          <w:shd w:fill="auto" w:val="clear"/>
+        </w:rPr>
+        <w:tab/>
+        <w:t>if "--encrypt" in args:</w:t>
+      </w:r>
+    </w:p>
+    <w:p>
+      <w:pPr>
+        <w:pStyle w:val="Normal"/>
+        <w:spacing w:lineRule="atLeast" w:line="285" w:before="0" w:after="0"/>
+        <w:rPr>
+          <w:rFonts w:ascii="JetBrainsMono Nerd Font" w:hAnsi="JetBrainsMono Nerd Font" w:cstheme="minorBidi"/>
+          <w:b w:val="false"/>
+          <w:color w:val="000000"/>
+          <w:sz w:val="21"/>
+          <w:highlight w:val="none"/>
+          <w:shd w:fill="auto" w:val="clear"/>
+        </w:rPr>
+      </w:pPr>
+      <w:r>
+        <w:rPr>
+          <w:rFonts w:asciiTheme="minorHAnsi" w:cstheme="minorBidi" w:eastAsiaTheme="minorHAnsi" w:hAnsiTheme="minorHAnsi" w:ascii="JetBrainsMono Nerd Font" w:hAnsi="JetBrainsMono Nerd Font"/>
+          <w:b w:val="false"/>
+          <w:color w:val="000000"/>
+          <w:sz w:val="21"/>
+          <w:shd w:fill="auto" w:val="clear"/>
+        </w:rPr>
+        <w:tab/>
+        <w:tab/>
+        <w:t>print(f"Encrypted text is:\n{caesar(inputText, key)}")</w:t>
+      </w:r>
+    </w:p>
+    <w:p>
+      <w:pPr>
+        <w:pStyle w:val="Normal"/>
+        <w:spacing w:lineRule="atLeast" w:line="285" w:before="0" w:after="0"/>
+        <w:rPr>
+          <w:rFonts w:ascii="JetBrainsMono Nerd Font" w:hAnsi="JetBrainsMono Nerd Font" w:cstheme="minorBidi"/>
+          <w:b w:val="false"/>
+          <w:color w:val="000000"/>
+          <w:sz w:val="21"/>
+          <w:highlight w:val="none"/>
+          <w:shd w:fill="auto" w:val="clear"/>
+        </w:rPr>
+      </w:pPr>
+      <w:r>
+        <w:rPr>
+          <w:rFonts w:asciiTheme="minorHAnsi" w:cstheme="minorBidi" w:eastAsiaTheme="minorHAnsi" w:hAnsiTheme="minorHAnsi" w:ascii="JetBrainsMono Nerd Font" w:hAnsi="JetBrainsMono Nerd Font"/>
+          <w:b w:val="false"/>
+          <w:color w:val="000000"/>
+          <w:sz w:val="21"/>
+          <w:shd w:fill="auto" w:val="clear"/>
+        </w:rPr>
+        <w:tab/>
+        <w:t>elif "--decrypt" in args:</w:t>
+      </w:r>
+    </w:p>
+    <w:p>
+      <w:pPr>
+        <w:pStyle w:val="Normal"/>
+        <w:spacing w:lineRule="atLeast" w:line="285" w:before="0" w:after="0"/>
+        <w:rPr>
+          <w:rFonts w:ascii="JetBrainsMono Nerd Font" w:hAnsi="JetBrainsMono Nerd Font" w:cstheme="minorBidi"/>
+          <w:b w:val="false"/>
+          <w:color w:val="000000"/>
+          <w:sz w:val="21"/>
+          <w:highlight w:val="none"/>
+          <w:shd w:fill="auto" w:val="clear"/>
+        </w:rPr>
+      </w:pPr>
+      <w:r>
+        <w:rPr>
+          <w:rFonts w:asciiTheme="minorHAnsi" w:cstheme="minorBidi" w:eastAsiaTheme="minorHAnsi" w:hAnsiTheme="minorHAnsi" w:ascii="JetBrainsMono Nerd Font" w:hAnsi="JetBrainsMono Nerd Font"/>
+          <w:b w:val="false"/>
+          <w:color w:val="000000"/>
+          <w:sz w:val="21"/>
+          <w:shd w:fill="auto" w:val="clear"/>
+        </w:rPr>
+        <w:tab/>
+        <w:tab/>
+        <w:t>print(f"Decrypted text is:\n{uncaesar(inputText, key)}")</w:t>
+      </w:r>
+    </w:p>
+    <w:p>
+      <w:pPr>
+        <w:pStyle w:val="Normal"/>
+        <w:spacing w:lineRule="atLeast" w:line="285" w:before="0" w:after="0"/>
+        <w:rPr>
+          <w:rFonts w:ascii="JetBrainsMono Nerd Font" w:hAnsi="JetBrainsMono Nerd Font" w:cstheme="minorBidi"/>
+          <w:b w:val="false"/>
+          <w:color w:val="000000"/>
+          <w:sz w:val="21"/>
+          <w:highlight w:val="none"/>
+          <w:shd w:fill="auto" w:val="clear"/>
+        </w:rPr>
+      </w:pPr>
+      <w:r>
+        <w:rPr>
+          <w:rFonts w:asciiTheme="minorHAnsi" w:cstheme="minorBidi" w:eastAsiaTheme="minorHAnsi" w:hAnsiTheme="minorHAnsi" w:ascii="JetBrainsMono Nerd Font" w:hAnsi="JetBrainsMono Nerd Font"/>
+          <w:b w:val="false"/>
+          <w:color w:val="000000"/>
+          <w:sz w:val="21"/>
+          <w:shd w:fill="auto" w:val="clear"/>
+        </w:rPr>
+        <w:tab/>
+        <w:t>elif "--brute" in args:</w:t>
+      </w:r>
+    </w:p>
+    <w:p>
+      <w:pPr>
+        <w:pStyle w:val="Normal"/>
+        <w:spacing w:lineRule="atLeast" w:line="285" w:before="0" w:after="0"/>
+        <w:rPr>
+          <w:rFonts w:ascii="JetBrainsMono Nerd Font" w:hAnsi="JetBrainsMono Nerd Font" w:cstheme="minorBidi"/>
+          <w:b w:val="false"/>
+          <w:color w:val="000000"/>
+          <w:sz w:val="21"/>
+          <w:highlight w:val="none"/>
+          <w:shd w:fill="auto" w:val="clear"/>
+        </w:rPr>
+      </w:pPr>
+      <w:r>
+        <w:rPr>
+          <w:rFonts w:asciiTheme="minorHAnsi" w:cstheme="minorBidi" w:eastAsiaTheme="minorHAnsi" w:hAnsiTheme="minorHAnsi" w:ascii="JetBrainsMono Nerd Font" w:hAnsi="JetBrainsMono Nerd Font"/>
+          <w:b w:val="false"/>
+          <w:color w:val="000000"/>
+          <w:sz w:val="21"/>
+          <w:shd w:fill="auto" w:val="clear"/>
+        </w:rPr>
+        <w:tab/>
+        <w:tab/>
+        <w:t>print("Brute forced variants are:\n")</w:t>
+      </w:r>
+    </w:p>
+    <w:p>
+      <w:pPr>
+        <w:pStyle w:val="Normal"/>
+        <w:spacing w:lineRule="atLeast" w:line="285" w:before="0" w:after="0"/>
+        <w:rPr>
+          <w:rFonts w:ascii="JetBrainsMono Nerd Font" w:hAnsi="JetBrainsMono Nerd Font" w:cstheme="minorBidi"/>
+          <w:b w:val="false"/>
+          <w:color w:val="000000"/>
+          <w:sz w:val="21"/>
+          <w:highlight w:val="none"/>
+          <w:shd w:fill="auto" w:val="clear"/>
+        </w:rPr>
+      </w:pPr>
+      <w:r>
+        <w:rPr>
+          <w:rFonts w:asciiTheme="minorHAnsi" w:cstheme="minorBidi" w:eastAsiaTheme="minorHAnsi" w:hAnsiTheme="minorHAnsi" w:ascii="JetBrainsMono Nerd Font" w:hAnsi="JetBrainsMono Nerd Font"/>
+          <w:b w:val="false"/>
+          <w:color w:val="000000"/>
+          <w:sz w:val="21"/>
+          <w:shd w:fill="auto" w:val="clear"/>
+        </w:rPr>
+        <w:tab/>
+        <w:tab/>
+        <w:t>bruteForce(inputText)</w:t>
+      </w:r>
+    </w:p>
+    <w:p>
+      <w:pPr>
+        <w:pStyle w:val="Normal"/>
+        <w:spacing w:lineRule="atLeast" w:line="285" w:before="0" w:after="0"/>
+        <w:rPr>
+          <w:rFonts w:ascii="JetBrainsMono Nerd Font" w:hAnsi="JetBrainsMono Nerd Font" w:cstheme="minorBidi"/>
+          <w:color w:val="000000"/>
+          <w:highlight w:val="none"/>
+          <w:shd w:fill="auto" w:val="clear"/>
+        </w:rPr>
+      </w:pPr>
+      <w:r>
+        <w:rPr>
+          <w:rFonts w:asciiTheme="minorHAnsi" w:cstheme="minorBidi" w:eastAsiaTheme="minorHAnsi" w:hAnsiTheme="minorHAnsi" w:ascii="JetBrainsMono Nerd Font" w:hAnsi="JetBrainsMono Nerd Font"/>
+          <w:color w:val="000000"/>
+          <w:shd w:fill="auto" w:val="clear"/>
+        </w:rPr>
+      </w:r>
+    </w:p>
+    <w:p>
+      <w:pPr>
+        <w:pStyle w:val="Normal"/>
+        <w:spacing w:lineRule="atLeast" w:line="285" w:before="0" w:after="0"/>
+        <w:rPr>
+          <w:rFonts w:ascii="JetBrainsMono Nerd Font" w:hAnsi="JetBrainsMono Nerd Font" w:cstheme="minorBidi"/>
+          <w:b w:val="false"/>
+          <w:color w:val="000000"/>
+          <w:sz w:val="21"/>
+          <w:highlight w:val="none"/>
+          <w:shd w:fill="auto" w:val="clear"/>
+        </w:rPr>
+      </w:pPr>
+      <w:r>
+        <w:rPr>
+          <w:rFonts w:asciiTheme="minorHAnsi" w:cstheme="minorBidi" w:eastAsiaTheme="minorHAnsi" w:hAnsiTheme="minorHAnsi" w:ascii="JetBrainsMono Nerd Font" w:hAnsi="JetBrainsMono Nerd Font"/>
+          <w:b w:val="false"/>
+          <w:color w:val="000000"/>
+          <w:sz w:val="21"/>
+          <w:shd w:fill="auto" w:val="clear"/>
+        </w:rPr>
+        <w:tab/>
+        <w:t>return 0</w:t>
+      </w:r>
+    </w:p>
+    <w:p>
+      <w:pPr>
+        <w:pStyle w:val="ListParagraph"/>
+        <w:tabs>
+          <w:tab w:val="clear" w:pos="708"/>
+          <w:tab w:val="left" w:pos="993" w:leader="none"/>
+        </w:tabs>
+        <w:spacing w:lineRule="auto" w:line="360" w:before="0" w:after="0"/>
+        <w:ind w:left="0" w:hanging="0"/>
+        <w:contextualSpacing w:val="false"/>
+        <w:jc w:val="both"/>
+        <w:rPr/>
+      </w:pPr>
+      <w:r>
+        <w:rPr/>
+      </w:r>
+      <w:r>
+        <w:br w:type="page"/>
+      </w:r>
+    </w:p>
+    <w:p>
+      <w:pPr>
         <w:pStyle w:val="ListParagraph"/>
         <w:tabs>
           <w:tab w:val="clear" w:pos="708"/>
@@ -1017,35 +2355,6 @@
           <w:szCs w:val="28"/>
           <w:lang w:eastAsia="uk-UA"/>
         </w:rPr>
-      </w:r>
-    </w:p>
-    <w:p>
-      <w:pPr>
-        <w:pStyle w:val="ListParagraph"/>
-        <w:tabs>
-          <w:tab w:val="clear" w:pos="708"/>
-          <w:tab w:val="left" w:pos="993" w:leader="none"/>
-        </w:tabs>
-        <w:spacing w:lineRule="auto" w:line="360" w:before="0" w:after="0"/>
-        <w:ind w:left="999" w:hanging="0"/>
-        <w:contextualSpacing w:val="false"/>
-        <w:jc w:val="both"/>
-        <w:rPr>
-          <w:rFonts w:ascii="Times New Roman" w:hAnsi="Times New Roman" w:eastAsia="Times New Roman" w:cs="Times New Roman"/>
-          <w:color w:val="C00000"/>
-          <w:sz w:val="28"/>
-          <w:szCs w:val="28"/>
-          <w:lang w:eastAsia="uk-UA"/>
-        </w:rPr>
-      </w:pPr>
-      <w:r>
-        <w:rPr>
-          <w:rFonts w:eastAsia="Times New Roman" w:cs="Times New Roman" w:ascii="Times New Roman" w:hAnsi="Times New Roman"/>
-          <w:color w:val="C00000"/>
-          <w:sz w:val="28"/>
-          <w:szCs w:val="28"/>
-          <w:lang w:eastAsia="uk-UA"/>
-        </w:rPr>
         <w:t>Скріншоти з результатами роботи програми (мінімум 3 різні тексти)</w:t>
       </w:r>
     </w:p>
@@ -1084,7 +2393,7 @@
           <w:tab w:val="left" w:pos="709" w:leader="none"/>
         </w:tabs>
         <w:spacing w:lineRule="auto" w:line="360" w:before="0" w:after="0"/>
-        <w:ind w:left="0" w:firstLine="567"/>
+        <w:ind w:left="0" w:hanging="0"/>
         <w:contextualSpacing w:val="false"/>
         <w:jc w:val="both"/>
         <w:rPr>
@@ -1095,12 +2404,243 @@
         </w:rPr>
       </w:pPr>
       <w:r>
+        <w:drawing>
+          <wp:anchor behindDoc="0" distT="0" distB="0" distL="0" distR="0" simplePos="0" locked="0" layoutInCell="0" allowOverlap="1" relativeHeight="2">
+            <wp:simplePos x="0" y="0"/>
+            <wp:positionH relativeFrom="column">
+              <wp:align>center</wp:align>
+            </wp:positionH>
+            <wp:positionV relativeFrom="paragraph">
+              <wp:posOffset>635</wp:posOffset>
+            </wp:positionV>
+            <wp:extent cx="6120765" cy="3284220"/>
+            <wp:effectExtent l="0" t="0" r="0" b="0"/>
+            <wp:wrapSquare wrapText="largest"/>
+            <wp:docPr id="1" name="Image1" descr=""/>
+            <wp:cNvGraphicFramePr>
+              <a:graphicFrameLocks xmlns:a="http://schemas.openxmlformats.org/drawingml/2006/main" noChangeAspect="1"/>
+            </wp:cNvGraphicFramePr>
+            <a:graphic xmlns:a="http://schemas.openxmlformats.org/drawingml/2006/main">
+              <a:graphicData uri="http://schemas.openxmlformats.org/drawingml/2006/picture">
+                <pic:pic xmlns:pic="http://schemas.openxmlformats.org/drawingml/2006/picture">
+                  <pic:nvPicPr>
+                    <pic:cNvPr id="1" name="Image1" descr=""/>
+                    <pic:cNvPicPr>
+                      <a:picLocks noChangeAspect="1" noChangeArrowheads="1"/>
+                    </pic:cNvPicPr>
+                  </pic:nvPicPr>
+                  <pic:blipFill>
+                    <a:blip r:embed="rId2"/>
+                    <a:stretch>
+                      <a:fillRect/>
+                    </a:stretch>
+                  </pic:blipFill>
+                  <pic:spPr bwMode="auto">
+                    <a:xfrm>
+                      <a:off x="0" y="0"/>
+                      <a:ext cx="6120765" cy="3284220"/>
+                    </a:xfrm>
+                    <a:prstGeom prst="rect">
+                      <a:avLst/>
+                    </a:prstGeom>
+                  </pic:spPr>
+                </pic:pic>
+              </a:graphicData>
+            </a:graphic>
+          </wp:anchor>
+        </w:drawing>
+      </w:r>
+      <w:r>
         <w:rPr>
           <w:rFonts w:eastAsia="Times New Roman" w:cs="Times New Roman" w:ascii="Times New Roman" w:hAnsi="Times New Roman"/>
           <w:sz w:val="28"/>
           <w:szCs w:val="28"/>
           <w:lang w:eastAsia="uk-UA"/>
         </w:rPr>
+        <w:t>Рис. 1 — Перший приклад роботи програми.</w:t>
+      </w:r>
+    </w:p>
+    <w:p>
+      <w:pPr>
+        <w:pStyle w:val="ListParagraph"/>
+        <w:tabs>
+          <w:tab w:val="clear" w:pos="708"/>
+          <w:tab w:val="left" w:pos="709" w:leader="none"/>
+        </w:tabs>
+        <w:spacing w:lineRule="auto" w:line="360" w:before="0" w:after="0"/>
+        <w:ind w:left="0" w:hanging="0"/>
+        <w:contextualSpacing w:val="false"/>
+        <w:jc w:val="both"/>
+        <w:rPr>
+          <w:rFonts w:ascii="Times New Roman" w:hAnsi="Times New Roman" w:eastAsia="Times New Roman" w:cs="Times New Roman"/>
+          <w:sz w:val="28"/>
+          <w:szCs w:val="28"/>
+          <w:lang w:eastAsia="uk-UA"/>
+        </w:rPr>
+      </w:pPr>
+      <w:r>
+        <w:rPr>
+          <w:rFonts w:eastAsia="Times New Roman" w:cs="Times New Roman" w:ascii="Times New Roman" w:hAnsi="Times New Roman"/>
+          <w:sz w:val="28"/>
+          <w:szCs w:val="28"/>
+          <w:lang w:eastAsia="uk-UA"/>
+        </w:rPr>
+      </w:r>
+    </w:p>
+    <w:p>
+      <w:pPr>
+        <w:pStyle w:val="ListParagraph"/>
+        <w:tabs>
+          <w:tab w:val="clear" w:pos="708"/>
+          <w:tab w:val="left" w:pos="709" w:leader="none"/>
+        </w:tabs>
+        <w:spacing w:lineRule="auto" w:line="360" w:before="0" w:after="0"/>
+        <w:ind w:left="0" w:hanging="0"/>
+        <w:contextualSpacing w:val="false"/>
+        <w:jc w:val="both"/>
+        <w:rPr>
+          <w:rFonts w:ascii="Times New Roman" w:hAnsi="Times New Roman" w:eastAsia="Times New Roman" w:cs="Times New Roman"/>
+          <w:sz w:val="28"/>
+          <w:szCs w:val="28"/>
+          <w:lang w:eastAsia="uk-UA"/>
+        </w:rPr>
+      </w:pPr>
+      <w:r>
+        <w:drawing>
+          <wp:anchor behindDoc="0" distT="0" distB="0" distL="0" distR="0" simplePos="0" locked="0" layoutInCell="0" allowOverlap="1" relativeHeight="3">
+            <wp:simplePos x="0" y="0"/>
+            <wp:positionH relativeFrom="column">
+              <wp:align>center</wp:align>
+            </wp:positionH>
+            <wp:positionV relativeFrom="paragraph">
+              <wp:posOffset>635</wp:posOffset>
+            </wp:positionV>
+            <wp:extent cx="6120765" cy="3147060"/>
+            <wp:effectExtent l="0" t="0" r="0" b="0"/>
+            <wp:wrapSquare wrapText="largest"/>
+            <wp:docPr id="2" name="Image2" descr=""/>
+            <wp:cNvGraphicFramePr>
+              <a:graphicFrameLocks xmlns:a="http://schemas.openxmlformats.org/drawingml/2006/main" noChangeAspect="1"/>
+            </wp:cNvGraphicFramePr>
+            <a:graphic xmlns:a="http://schemas.openxmlformats.org/drawingml/2006/main">
+              <a:graphicData uri="http://schemas.openxmlformats.org/drawingml/2006/picture">
+                <pic:pic xmlns:pic="http://schemas.openxmlformats.org/drawingml/2006/picture">
+                  <pic:nvPicPr>
+                    <pic:cNvPr id="2" name="Image2" descr=""/>
+                    <pic:cNvPicPr>
+                      <a:picLocks noChangeAspect="1" noChangeArrowheads="1"/>
+                    </pic:cNvPicPr>
+                  </pic:nvPicPr>
+                  <pic:blipFill>
+                    <a:blip r:embed="rId3"/>
+                    <a:stretch>
+                      <a:fillRect/>
+                    </a:stretch>
+                  </pic:blipFill>
+                  <pic:spPr bwMode="auto">
+                    <a:xfrm>
+                      <a:off x="0" y="0"/>
+                      <a:ext cx="6120765" cy="3147060"/>
+                    </a:xfrm>
+                    <a:prstGeom prst="rect">
+                      <a:avLst/>
+                    </a:prstGeom>
+                  </pic:spPr>
+                </pic:pic>
+              </a:graphicData>
+            </a:graphic>
+          </wp:anchor>
+        </w:drawing>
+      </w:r>
+      <w:r>
+        <w:rPr>
+          <w:rFonts w:eastAsia="Times New Roman" w:cs="Times New Roman" w:ascii="Times New Roman" w:hAnsi="Times New Roman"/>
+          <w:sz w:val="28"/>
+          <w:szCs w:val="28"/>
+          <w:lang w:eastAsia="uk-UA"/>
+        </w:rPr>
+        <w:t>Рис. 2 — Другий приклад роботи програми.</w:t>
+      </w:r>
+      <w:r>
+        <w:br w:type="page"/>
+      </w:r>
+    </w:p>
+    <w:p>
+      <w:pPr>
+        <w:pStyle w:val="ListParagraph"/>
+        <w:tabs>
+          <w:tab w:val="clear" w:pos="708"/>
+          <w:tab w:val="left" w:pos="709" w:leader="none"/>
+        </w:tabs>
+        <w:spacing w:lineRule="auto" w:line="360" w:before="0" w:after="0"/>
+        <w:ind w:left="0" w:hanging="0"/>
+        <w:contextualSpacing w:val="false"/>
+        <w:jc w:val="both"/>
+        <w:rPr>
+          <w:rFonts w:ascii="Times New Roman" w:hAnsi="Times New Roman" w:eastAsia="Times New Roman" w:cs="Times New Roman"/>
+          <w:sz w:val="28"/>
+          <w:szCs w:val="28"/>
+          <w:lang w:eastAsia="uk-UA"/>
+        </w:rPr>
+      </w:pPr>
+      <w:r>
+        <w:drawing>
+          <wp:anchor behindDoc="0" distT="0" distB="0" distL="0" distR="0" simplePos="0" locked="0" layoutInCell="0" allowOverlap="1" relativeHeight="4">
+            <wp:simplePos x="0" y="0"/>
+            <wp:positionH relativeFrom="column">
+              <wp:align>center</wp:align>
+            </wp:positionH>
+            <wp:positionV relativeFrom="paragraph">
+              <wp:posOffset>635</wp:posOffset>
+            </wp:positionV>
+            <wp:extent cx="6120765" cy="3923030"/>
+            <wp:effectExtent l="0" t="0" r="0" b="0"/>
+            <wp:wrapSquare wrapText="largest"/>
+            <wp:docPr id="3" name="Image3" descr=""/>
+            <wp:cNvGraphicFramePr>
+              <a:graphicFrameLocks xmlns:a="http://schemas.openxmlformats.org/drawingml/2006/main" noChangeAspect="1"/>
+            </wp:cNvGraphicFramePr>
+            <a:graphic xmlns:a="http://schemas.openxmlformats.org/drawingml/2006/main">
+              <a:graphicData uri="http://schemas.openxmlformats.org/drawingml/2006/picture">
+                <pic:pic xmlns:pic="http://schemas.openxmlformats.org/drawingml/2006/picture">
+                  <pic:nvPicPr>
+                    <pic:cNvPr id="3" name="Image3" descr=""/>
+                    <pic:cNvPicPr>
+                      <a:picLocks noChangeAspect="1" noChangeArrowheads="1"/>
+                    </pic:cNvPicPr>
+                  </pic:nvPicPr>
+                  <pic:blipFill>
+                    <a:blip r:embed="rId4"/>
+                    <a:stretch>
+                      <a:fillRect/>
+                    </a:stretch>
+                  </pic:blipFill>
+                  <pic:spPr bwMode="auto">
+                    <a:xfrm>
+                      <a:off x="0" y="0"/>
+                      <a:ext cx="6120765" cy="3923030"/>
+                    </a:xfrm>
+                    <a:prstGeom prst="rect">
+                      <a:avLst/>
+                    </a:prstGeom>
+                  </pic:spPr>
+                </pic:pic>
+              </a:graphicData>
+            </a:graphic>
+          </wp:anchor>
+        </w:drawing>
+      </w:r>
+      <w:r>
+        <w:rPr>
+          <w:rFonts w:eastAsia="Times New Roman" w:cs="Times New Roman" w:ascii="Times New Roman" w:hAnsi="Times New Roman"/>
+          <w:sz w:val="28"/>
+          <w:szCs w:val="28"/>
+          <w:lang w:eastAsia="uk-UA"/>
+        </w:rPr>
+        <w:t xml:space="preserve">Рис. 3 — Третій приклад роботи програми. </w:t>
+      </w:r>
+      <w:r>
+        <w:br w:type="page"/>
       </w:r>
     </w:p>
     <w:p>
@@ -1166,13 +2706,55 @@
       </w:pPr>
       <w:r>
         <w:rPr>
-          <w:rFonts w:eastAsia="Times New Roman" w:cs="Times New Roman" w:ascii="Times New Roman" w:hAnsi="Times New Roman"/>
-          <w:color w:val="C00000"/>
-          <w:sz w:val="28"/>
-          <w:szCs w:val="28"/>
-          <w:lang w:eastAsia="uk-UA"/>
-        </w:rPr>
-        <w:t>Блок-схема</w:t>
+          <w:rFonts w:cs="Times New Roman" w:ascii="Times New Roman" w:hAnsi="Times New Roman"/>
+          <w:sz w:val="28"/>
+          <w:szCs w:val="28"/>
+        </w:rPr>
+        <w:drawing>
+          <wp:anchor behindDoc="0" distT="0" distB="0" distL="0" distR="0" simplePos="0" locked="0" layoutInCell="0" allowOverlap="1" relativeHeight="5">
+            <wp:simplePos x="0" y="0"/>
+            <wp:positionH relativeFrom="column">
+              <wp:posOffset>792480</wp:posOffset>
+            </wp:positionH>
+            <wp:positionV relativeFrom="paragraph">
+              <wp:posOffset>-47625</wp:posOffset>
+            </wp:positionV>
+            <wp:extent cx="4479290" cy="5018405"/>
+            <wp:effectExtent l="0" t="0" r="0" b="0"/>
+            <wp:wrapSquare wrapText="largest"/>
+            <wp:docPr id="4" name="Image4" descr=""/>
+            <wp:cNvGraphicFramePr>
+              <a:graphicFrameLocks xmlns:a="http://schemas.openxmlformats.org/drawingml/2006/main" noChangeAspect="1"/>
+            </wp:cNvGraphicFramePr>
+            <a:graphic xmlns:a="http://schemas.openxmlformats.org/drawingml/2006/main">
+              <a:graphicData uri="http://schemas.openxmlformats.org/drawingml/2006/picture">
+                <pic:pic xmlns:pic="http://schemas.openxmlformats.org/drawingml/2006/picture">
+                  <pic:nvPicPr>
+                    <pic:cNvPr id="4" name="Image4" descr=""/>
+                    <pic:cNvPicPr>
+                      <a:picLocks noChangeAspect="1" noChangeArrowheads="1"/>
+                    </pic:cNvPicPr>
+                  </pic:nvPicPr>
+                  <pic:blipFill>
+                    <a:blip r:embed="rId5"/>
+                    <a:stretch>
+                      <a:fillRect/>
+                    </a:stretch>
+                  </pic:blipFill>
+                  <pic:spPr bwMode="auto">
+                    <a:xfrm>
+                      <a:off x="0" y="0"/>
+                      <a:ext cx="4479290" cy="5018405"/>
+                    </a:xfrm>
+                    <a:prstGeom prst="rect">
+                      <a:avLst/>
+                    </a:prstGeom>
+                  </pic:spPr>
+                </pic:pic>
+              </a:graphicData>
+            </a:graphic>
+          </wp:anchor>
+        </w:drawing>
       </w:r>
     </w:p>
     <w:p>
@@ -1197,9 +2779,20 @@
     </w:p>
     <w:p>
       <w:pPr>
-        <w:pStyle w:val="Normal"/>
-        <w:spacing w:lineRule="auto" w:line="360" w:before="0" w:after="0"/>
-        <w:ind w:firstLine="567"/>
+        <w:pStyle w:val="ListParagraph"/>
+        <w:widowControl/>
+        <w:numPr>
+          <w:ilvl w:val="0"/>
+          <w:numId w:val="0"/>
+        </w:numPr>
+        <w:tabs>
+          <w:tab w:val="clear" w:pos="708"/>
+          <w:tab w:val="left" w:pos="993" w:leader="none"/>
+        </w:tabs>
+        <w:suppressAutoHyphens w:val="true"/>
+        <w:spacing w:lineRule="auto" w:line="360" w:before="0" w:after="0"/>
+        <w:ind w:left="567" w:hanging="0"/>
+        <w:contextualSpacing/>
         <w:jc w:val="both"/>
         <w:rPr>
           <w:rFonts w:ascii="Times New Roman" w:hAnsi="Times New Roman" w:cs="Times New Roman"/>
@@ -1208,11 +2801,423 @@
         </w:rPr>
       </w:pPr>
       <w:r>
+        <w:rPr/>
+      </w:r>
+    </w:p>
+    <w:p>
+      <w:pPr>
+        <w:pStyle w:val="ListParagraph"/>
+        <w:widowControl/>
+        <w:numPr>
+          <w:ilvl w:val="0"/>
+          <w:numId w:val="0"/>
+        </w:numPr>
+        <w:tabs>
+          <w:tab w:val="clear" w:pos="708"/>
+          <w:tab w:val="left" w:pos="993" w:leader="none"/>
+        </w:tabs>
+        <w:suppressAutoHyphens w:val="true"/>
+        <w:spacing w:lineRule="auto" w:line="360" w:before="0" w:after="0"/>
+        <w:ind w:left="567" w:hanging="0"/>
+        <w:contextualSpacing/>
+        <w:jc w:val="both"/>
+        <w:rPr>
+          <w:rFonts w:ascii="Times New Roman" w:hAnsi="Times New Roman" w:cs="Times New Roman"/>
+          <w:sz w:val="28"/>
+          <w:szCs w:val="28"/>
+        </w:rPr>
+      </w:pPr>
+      <w:r>
+        <w:rPr/>
+      </w:r>
+    </w:p>
+    <w:p>
+      <w:pPr>
+        <w:pStyle w:val="ListParagraph"/>
+        <w:widowControl/>
+        <w:numPr>
+          <w:ilvl w:val="0"/>
+          <w:numId w:val="0"/>
+        </w:numPr>
+        <w:tabs>
+          <w:tab w:val="clear" w:pos="708"/>
+          <w:tab w:val="left" w:pos="993" w:leader="none"/>
+        </w:tabs>
+        <w:suppressAutoHyphens w:val="true"/>
+        <w:spacing w:lineRule="auto" w:line="360" w:before="0" w:after="0"/>
+        <w:ind w:left="567" w:hanging="0"/>
+        <w:contextualSpacing/>
+        <w:jc w:val="both"/>
+        <w:rPr>
+          <w:rFonts w:ascii="Times New Roman" w:hAnsi="Times New Roman" w:cs="Times New Roman"/>
+          <w:sz w:val="28"/>
+          <w:szCs w:val="28"/>
+        </w:rPr>
+      </w:pPr>
+      <w:r>
+        <w:rPr/>
+      </w:r>
+    </w:p>
+    <w:p>
+      <w:pPr>
+        <w:pStyle w:val="ListParagraph"/>
+        <w:widowControl/>
+        <w:numPr>
+          <w:ilvl w:val="0"/>
+          <w:numId w:val="0"/>
+        </w:numPr>
+        <w:tabs>
+          <w:tab w:val="clear" w:pos="708"/>
+          <w:tab w:val="left" w:pos="993" w:leader="none"/>
+        </w:tabs>
+        <w:suppressAutoHyphens w:val="true"/>
+        <w:spacing w:lineRule="auto" w:line="360" w:before="0" w:after="0"/>
+        <w:ind w:left="567" w:hanging="0"/>
+        <w:contextualSpacing/>
+        <w:jc w:val="both"/>
+        <w:rPr>
+          <w:rFonts w:ascii="Times New Roman" w:hAnsi="Times New Roman" w:cs="Times New Roman"/>
+          <w:sz w:val="28"/>
+          <w:szCs w:val="28"/>
+        </w:rPr>
+      </w:pPr>
+      <w:r>
+        <w:rPr/>
+      </w:r>
+    </w:p>
+    <w:p>
+      <w:pPr>
+        <w:pStyle w:val="ListParagraph"/>
+        <w:widowControl/>
+        <w:numPr>
+          <w:ilvl w:val="0"/>
+          <w:numId w:val="0"/>
+        </w:numPr>
+        <w:tabs>
+          <w:tab w:val="clear" w:pos="708"/>
+          <w:tab w:val="left" w:pos="993" w:leader="none"/>
+        </w:tabs>
+        <w:suppressAutoHyphens w:val="true"/>
+        <w:spacing w:lineRule="auto" w:line="360" w:before="0" w:after="0"/>
+        <w:ind w:left="567" w:hanging="0"/>
+        <w:contextualSpacing/>
+        <w:jc w:val="both"/>
+        <w:rPr>
+          <w:rFonts w:ascii="Times New Roman" w:hAnsi="Times New Roman" w:cs="Times New Roman"/>
+          <w:sz w:val="28"/>
+          <w:szCs w:val="28"/>
+        </w:rPr>
+      </w:pPr>
+      <w:r>
+        <w:rPr/>
+      </w:r>
+    </w:p>
+    <w:p>
+      <w:pPr>
+        <w:pStyle w:val="ListParagraph"/>
+        <w:widowControl/>
+        <w:numPr>
+          <w:ilvl w:val="0"/>
+          <w:numId w:val="0"/>
+        </w:numPr>
+        <w:tabs>
+          <w:tab w:val="clear" w:pos="708"/>
+          <w:tab w:val="left" w:pos="993" w:leader="none"/>
+        </w:tabs>
+        <w:suppressAutoHyphens w:val="true"/>
+        <w:spacing w:lineRule="auto" w:line="360" w:before="0" w:after="0"/>
+        <w:ind w:left="567" w:hanging="0"/>
+        <w:contextualSpacing/>
+        <w:jc w:val="both"/>
+        <w:rPr>
+          <w:rFonts w:ascii="Times New Roman" w:hAnsi="Times New Roman" w:cs="Times New Roman"/>
+          <w:sz w:val="28"/>
+          <w:szCs w:val="28"/>
+        </w:rPr>
+      </w:pPr>
+      <w:r>
+        <w:rPr/>
+      </w:r>
+    </w:p>
+    <w:p>
+      <w:pPr>
+        <w:pStyle w:val="ListParagraph"/>
+        <w:widowControl/>
+        <w:numPr>
+          <w:ilvl w:val="0"/>
+          <w:numId w:val="0"/>
+        </w:numPr>
+        <w:tabs>
+          <w:tab w:val="clear" w:pos="708"/>
+          <w:tab w:val="left" w:pos="993" w:leader="none"/>
+        </w:tabs>
+        <w:suppressAutoHyphens w:val="true"/>
+        <w:spacing w:lineRule="auto" w:line="360" w:before="0" w:after="0"/>
+        <w:ind w:left="567" w:hanging="0"/>
+        <w:contextualSpacing/>
+        <w:jc w:val="both"/>
+        <w:rPr>
+          <w:rFonts w:ascii="Times New Roman" w:hAnsi="Times New Roman" w:cs="Times New Roman"/>
+          <w:sz w:val="28"/>
+          <w:szCs w:val="28"/>
+        </w:rPr>
+      </w:pPr>
+      <w:r>
+        <w:rPr/>
+      </w:r>
+    </w:p>
+    <w:p>
+      <w:pPr>
+        <w:pStyle w:val="ListParagraph"/>
+        <w:widowControl/>
+        <w:numPr>
+          <w:ilvl w:val="0"/>
+          <w:numId w:val="0"/>
+        </w:numPr>
+        <w:tabs>
+          <w:tab w:val="clear" w:pos="708"/>
+          <w:tab w:val="left" w:pos="993" w:leader="none"/>
+        </w:tabs>
+        <w:suppressAutoHyphens w:val="true"/>
+        <w:spacing w:lineRule="auto" w:line="360" w:before="0" w:after="0"/>
+        <w:ind w:left="567" w:hanging="0"/>
+        <w:contextualSpacing/>
+        <w:jc w:val="both"/>
+        <w:rPr>
+          <w:rFonts w:ascii="Times New Roman" w:hAnsi="Times New Roman" w:cs="Times New Roman"/>
+          <w:sz w:val="28"/>
+          <w:szCs w:val="28"/>
+        </w:rPr>
+      </w:pPr>
+      <w:r>
+        <w:rPr/>
+      </w:r>
+    </w:p>
+    <w:p>
+      <w:pPr>
+        <w:pStyle w:val="ListParagraph"/>
+        <w:widowControl/>
+        <w:numPr>
+          <w:ilvl w:val="0"/>
+          <w:numId w:val="0"/>
+        </w:numPr>
+        <w:tabs>
+          <w:tab w:val="clear" w:pos="708"/>
+          <w:tab w:val="left" w:pos="993" w:leader="none"/>
+        </w:tabs>
+        <w:suppressAutoHyphens w:val="true"/>
+        <w:spacing w:lineRule="auto" w:line="360" w:before="0" w:after="0"/>
+        <w:ind w:left="567" w:hanging="0"/>
+        <w:contextualSpacing/>
+        <w:jc w:val="both"/>
+        <w:rPr>
+          <w:rFonts w:ascii="Times New Roman" w:hAnsi="Times New Roman" w:cs="Times New Roman"/>
+          <w:sz w:val="28"/>
+          <w:szCs w:val="28"/>
+        </w:rPr>
+      </w:pPr>
+      <w:r>
+        <w:rPr/>
+      </w:r>
+    </w:p>
+    <w:p>
+      <w:pPr>
+        <w:pStyle w:val="ListParagraph"/>
+        <w:widowControl/>
+        <w:numPr>
+          <w:ilvl w:val="0"/>
+          <w:numId w:val="0"/>
+        </w:numPr>
+        <w:tabs>
+          <w:tab w:val="clear" w:pos="708"/>
+          <w:tab w:val="left" w:pos="993" w:leader="none"/>
+        </w:tabs>
+        <w:suppressAutoHyphens w:val="true"/>
+        <w:spacing w:lineRule="auto" w:line="360" w:before="0" w:after="0"/>
+        <w:ind w:left="567" w:hanging="0"/>
+        <w:contextualSpacing/>
+        <w:jc w:val="both"/>
+        <w:rPr>
+          <w:rFonts w:ascii="Times New Roman" w:hAnsi="Times New Roman" w:cs="Times New Roman"/>
+          <w:sz w:val="28"/>
+          <w:szCs w:val="28"/>
+        </w:rPr>
+      </w:pPr>
+      <w:r>
+        <w:rPr/>
+      </w:r>
+    </w:p>
+    <w:p>
+      <w:pPr>
+        <w:pStyle w:val="ListParagraph"/>
+        <w:widowControl/>
+        <w:numPr>
+          <w:ilvl w:val="0"/>
+          <w:numId w:val="0"/>
+        </w:numPr>
+        <w:tabs>
+          <w:tab w:val="clear" w:pos="708"/>
+          <w:tab w:val="left" w:pos="993" w:leader="none"/>
+        </w:tabs>
+        <w:suppressAutoHyphens w:val="true"/>
+        <w:spacing w:lineRule="auto" w:line="360" w:before="0" w:after="0"/>
+        <w:ind w:left="567" w:hanging="0"/>
+        <w:contextualSpacing/>
+        <w:jc w:val="both"/>
+        <w:rPr>
+          <w:rFonts w:ascii="Times New Roman" w:hAnsi="Times New Roman" w:cs="Times New Roman"/>
+          <w:sz w:val="28"/>
+          <w:szCs w:val="28"/>
+        </w:rPr>
+      </w:pPr>
+      <w:r>
+        <w:rPr/>
+      </w:r>
+    </w:p>
+    <w:p>
+      <w:pPr>
+        <w:pStyle w:val="ListParagraph"/>
+        <w:widowControl/>
+        <w:numPr>
+          <w:ilvl w:val="0"/>
+          <w:numId w:val="0"/>
+        </w:numPr>
+        <w:tabs>
+          <w:tab w:val="clear" w:pos="708"/>
+          <w:tab w:val="left" w:pos="993" w:leader="none"/>
+        </w:tabs>
+        <w:suppressAutoHyphens w:val="true"/>
+        <w:spacing w:lineRule="auto" w:line="360" w:before="0" w:after="0"/>
+        <w:ind w:left="567" w:hanging="0"/>
+        <w:contextualSpacing/>
+        <w:jc w:val="both"/>
+        <w:rPr>
+          <w:rFonts w:ascii="Times New Roman" w:hAnsi="Times New Roman" w:cs="Times New Roman"/>
+          <w:sz w:val="28"/>
+          <w:szCs w:val="28"/>
+        </w:rPr>
+      </w:pPr>
+      <w:r>
+        <w:rPr/>
+      </w:r>
+    </w:p>
+    <w:p>
+      <w:pPr>
+        <w:pStyle w:val="ListParagraph"/>
+        <w:widowControl/>
+        <w:numPr>
+          <w:ilvl w:val="0"/>
+          <w:numId w:val="0"/>
+        </w:numPr>
+        <w:tabs>
+          <w:tab w:val="clear" w:pos="708"/>
+          <w:tab w:val="left" w:pos="993" w:leader="none"/>
+        </w:tabs>
+        <w:suppressAutoHyphens w:val="true"/>
+        <w:spacing w:lineRule="auto" w:line="360" w:before="0" w:after="0"/>
+        <w:ind w:left="567" w:hanging="0"/>
+        <w:contextualSpacing/>
+        <w:jc w:val="both"/>
+        <w:rPr>
+          <w:rFonts w:ascii="Times New Roman" w:hAnsi="Times New Roman" w:cs="Times New Roman"/>
+          <w:sz w:val="28"/>
+          <w:szCs w:val="28"/>
+        </w:rPr>
+      </w:pPr>
+      <w:r>
+        <w:rPr/>
+      </w:r>
+    </w:p>
+    <w:p>
+      <w:pPr>
+        <w:pStyle w:val="ListParagraph"/>
+        <w:widowControl/>
+        <w:numPr>
+          <w:ilvl w:val="0"/>
+          <w:numId w:val="0"/>
+        </w:numPr>
+        <w:tabs>
+          <w:tab w:val="clear" w:pos="708"/>
+          <w:tab w:val="left" w:pos="993" w:leader="none"/>
+        </w:tabs>
+        <w:suppressAutoHyphens w:val="true"/>
+        <w:spacing w:lineRule="auto" w:line="360" w:before="0" w:after="0"/>
+        <w:ind w:left="567" w:hanging="0"/>
+        <w:contextualSpacing/>
+        <w:jc w:val="both"/>
+        <w:rPr>
+          <w:rFonts w:ascii="Times New Roman" w:hAnsi="Times New Roman" w:cs="Times New Roman"/>
+          <w:sz w:val="28"/>
+          <w:szCs w:val="28"/>
+        </w:rPr>
+      </w:pPr>
+      <w:r>
+        <w:rPr/>
+      </w:r>
+    </w:p>
+    <w:p>
+      <w:pPr>
+        <w:pStyle w:val="ListParagraph"/>
+        <w:widowControl/>
+        <w:numPr>
+          <w:ilvl w:val="0"/>
+          <w:numId w:val="0"/>
+        </w:numPr>
+        <w:tabs>
+          <w:tab w:val="clear" w:pos="708"/>
+          <w:tab w:val="left" w:pos="993" w:leader="none"/>
+        </w:tabs>
+        <w:suppressAutoHyphens w:val="true"/>
+        <w:spacing w:lineRule="auto" w:line="360" w:before="0" w:after="0"/>
+        <w:ind w:left="567" w:hanging="0"/>
+        <w:contextualSpacing/>
+        <w:jc w:val="both"/>
+        <w:rPr>
+          <w:rFonts w:ascii="Times New Roman" w:hAnsi="Times New Roman" w:cs="Times New Roman"/>
+          <w:sz w:val="28"/>
+          <w:szCs w:val="28"/>
+        </w:rPr>
+      </w:pPr>
+      <w:r>
+        <w:rPr/>
+      </w:r>
+    </w:p>
+    <w:p>
+      <w:pPr>
+        <w:pStyle w:val="ListParagraph"/>
+        <w:widowControl/>
+        <w:numPr>
+          <w:ilvl w:val="0"/>
+          <w:numId w:val="0"/>
+        </w:numPr>
+        <w:tabs>
+          <w:tab w:val="clear" w:pos="708"/>
+          <w:tab w:val="left" w:pos="993" w:leader="none"/>
+        </w:tabs>
+        <w:suppressAutoHyphens w:val="true"/>
+        <w:spacing w:lineRule="auto" w:line="360" w:before="0" w:after="0"/>
+        <w:ind w:left="567" w:hanging="0"/>
+        <w:contextualSpacing/>
+        <w:jc w:val="both"/>
+        <w:rPr>
+          <w:rFonts w:ascii="Times New Roman" w:hAnsi="Times New Roman" w:cs="Times New Roman"/>
+          <w:sz w:val="28"/>
+          <w:szCs w:val="28"/>
+        </w:rPr>
+      </w:pPr>
+      <w:r>
         <w:rPr>
           <w:rFonts w:cs="Times New Roman" w:ascii="Times New Roman" w:hAnsi="Times New Roman"/>
-          <w:sz w:val="28"/>
-          <w:szCs w:val="28"/>
-        </w:rPr>
+          <w:color w:val="000000" w:themeColor="text1"/>
+          <w:sz w:val="28"/>
+          <w:szCs w:val="28"/>
+          <w:shd w:fill="FFFFFF" w:val="clear"/>
+          <w:lang w:val="ru-RU"/>
+        </w:rPr>
+        <w:t>Рис. 4 — Блок-схема алгоритму повного перебору.</w:t>
+      </w:r>
+      <w:r>
+        <w:br w:type="page"/>
       </w:r>
     </w:p>
     <w:p>
@@ -1260,6 +3265,451 @@
     </w:p>
     <w:p>
       <w:pPr>
+        <w:pStyle w:val="Normal"/>
+        <w:numPr>
+          <w:ilvl w:val="0"/>
+          <w:numId w:val="0"/>
+        </w:numPr>
+        <w:tabs>
+          <w:tab w:val="clear" w:pos="708"/>
+          <w:tab w:val="left" w:pos="993" w:leader="none"/>
+        </w:tabs>
+        <w:spacing w:lineRule="auto" w:line="360" w:before="0" w:after="0"/>
+        <w:ind w:hanging="0"/>
+        <w:contextualSpacing/>
+        <w:jc w:val="both"/>
+        <w:rPr>
+          <w:rFonts w:ascii="JetBrainsMono Nerd Font" w:hAnsi="JetBrainsMono Nerd Font" w:cstheme="minorBidi"/>
+          <w:b w:val="false"/>
+          <w:color w:val="000000"/>
+          <w:sz w:val="21"/>
+          <w:highlight w:val="none"/>
+          <w:shd w:fill="auto" w:val="clear"/>
+        </w:rPr>
+      </w:pPr>
+      <w:r>
+        <w:rPr>
+          <w:rFonts w:asciiTheme="minorHAnsi" w:cstheme="minorBidi" w:eastAsiaTheme="minorHAnsi" w:hAnsiTheme="minorHAnsi" w:ascii="JetBrainsMono Nerd Font" w:hAnsi="JetBrainsMono Nerd Font"/>
+          <w:b w:val="false"/>
+          <w:color w:val="000000"/>
+          <w:sz w:val="21"/>
+          <w:shd w:fill="auto" w:val="clear"/>
+        </w:rPr>
+        <w:t>def uncaesar(string, key):</w:t>
+      </w:r>
+    </w:p>
+    <w:p>
+      <w:pPr>
+        <w:pStyle w:val="Normal"/>
+        <w:spacing w:lineRule="atLeast" w:line="285" w:before="0" w:after="0"/>
+        <w:rPr>
+          <w:rFonts w:ascii="JetBrainsMono Nerd Font" w:hAnsi="JetBrainsMono Nerd Font" w:cstheme="minorBidi"/>
+          <w:b w:val="false"/>
+          <w:color w:val="000000"/>
+          <w:sz w:val="21"/>
+          <w:highlight w:val="none"/>
+          <w:shd w:fill="auto" w:val="clear"/>
+        </w:rPr>
+      </w:pPr>
+      <w:r>
+        <w:rPr>
+          <w:rFonts w:asciiTheme="minorHAnsi" w:cstheme="minorBidi" w:eastAsiaTheme="minorHAnsi" w:hAnsiTheme="minorHAnsi" w:ascii="JetBrainsMono Nerd Font" w:hAnsi="JetBrainsMono Nerd Font"/>
+          <w:b w:val="false"/>
+          <w:color w:val="000000"/>
+          <w:sz w:val="21"/>
+          <w:shd w:fill="auto" w:val="clear"/>
+        </w:rPr>
+        <w:tab/>
+        <w:t>output = ""</w:t>
+      </w:r>
+    </w:p>
+    <w:p>
+      <w:pPr>
+        <w:pStyle w:val="Normal"/>
+        <w:spacing w:lineRule="atLeast" w:line="285" w:before="0" w:after="0"/>
+        <w:rPr>
+          <w:rFonts w:ascii="JetBrainsMono Nerd Font" w:hAnsi="JetBrainsMono Nerd Font" w:cstheme="minorBidi"/>
+          <w:b w:val="false"/>
+          <w:color w:val="000000"/>
+          <w:sz w:val="21"/>
+          <w:highlight w:val="none"/>
+          <w:shd w:fill="auto" w:val="clear"/>
+        </w:rPr>
+      </w:pPr>
+      <w:r>
+        <w:rPr>
+          <w:rFonts w:asciiTheme="minorHAnsi" w:cstheme="minorBidi" w:eastAsiaTheme="minorHAnsi" w:hAnsiTheme="minorHAnsi" w:ascii="JetBrainsMono Nerd Font" w:hAnsi="JetBrainsMono Nerd Font"/>
+          <w:b w:val="false"/>
+          <w:color w:val="000000"/>
+          <w:sz w:val="21"/>
+          <w:shd w:fill="auto" w:val="clear"/>
+        </w:rPr>
+        <w:tab/>
+        <w:t>for i in string:</w:t>
+      </w:r>
+    </w:p>
+    <w:p>
+      <w:pPr>
+        <w:pStyle w:val="Normal"/>
+        <w:spacing w:lineRule="atLeast" w:line="285" w:before="0" w:after="0"/>
+        <w:rPr>
+          <w:rFonts w:ascii="JetBrainsMono Nerd Font" w:hAnsi="JetBrainsMono Nerd Font"/>
+          <w:b w:val="false"/>
+          <w:color w:val="000000"/>
+          <w:sz w:val="21"/>
+          <w:shd w:fill="auto" w:val="clear"/>
+        </w:rPr>
+      </w:pPr>
+      <w:r>
+        <w:rPr>
+          <w:rFonts w:ascii="JetBrainsMono Nerd Font" w:hAnsi="JetBrainsMono Nerd Font" w:cstheme="minorBidi"/>
+          <w:b w:val="false"/>
+          <w:color w:val="000000"/>
+          <w:sz w:val="21"/>
+          <w:shd w:fill="auto" w:val="clear"/>
+        </w:rPr>
+        <w:tab/>
+        <w:tab/>
+        <w:t>index = alphabet.index(i)-key</w:t>
+      </w:r>
+    </w:p>
+    <w:p>
+      <w:pPr>
+        <w:pStyle w:val="Normal"/>
+        <w:spacing w:lineRule="atLeast" w:line="285" w:before="0" w:after="0"/>
+        <w:rPr>
+          <w:rFonts w:ascii="JetBrainsMono Nerd Font" w:hAnsi="JetBrainsMono Nerd Font" w:cstheme="minorBidi"/>
+          <w:b w:val="false"/>
+          <w:color w:val="000000"/>
+          <w:sz w:val="21"/>
+          <w:highlight w:val="none"/>
+          <w:shd w:fill="auto" w:val="clear"/>
+        </w:rPr>
+      </w:pPr>
+      <w:r>
+        <w:rPr>
+          <w:rFonts w:asciiTheme="minorHAnsi" w:cstheme="minorBidi" w:eastAsiaTheme="minorHAnsi" w:hAnsiTheme="minorHAnsi" w:ascii="JetBrainsMono Nerd Font" w:hAnsi="JetBrainsMono Nerd Font"/>
+          <w:b w:val="false"/>
+          <w:color w:val="000000"/>
+          <w:sz w:val="21"/>
+          <w:shd w:fill="auto" w:val="clear"/>
+        </w:rPr>
+        <w:tab/>
+        <w:tab/>
+        <w:t>while index &lt; 0: index += len(alphabet)</w:t>
+      </w:r>
+    </w:p>
+    <w:p>
+      <w:pPr>
+        <w:pStyle w:val="Normal"/>
+        <w:spacing w:lineRule="atLeast" w:line="285" w:before="0" w:after="0"/>
+        <w:rPr>
+          <w:rFonts w:ascii="JetBrainsMono Nerd Font" w:hAnsi="JetBrainsMono Nerd Font" w:cstheme="minorBidi"/>
+          <w:b w:val="false"/>
+          <w:color w:val="000000"/>
+          <w:sz w:val="21"/>
+          <w:highlight w:val="none"/>
+          <w:shd w:fill="auto" w:val="clear"/>
+        </w:rPr>
+      </w:pPr>
+      <w:r>
+        <w:rPr>
+          <w:rFonts w:asciiTheme="minorHAnsi" w:cstheme="minorBidi" w:eastAsiaTheme="minorHAnsi" w:hAnsiTheme="minorHAnsi" w:ascii="JetBrainsMono Nerd Font" w:hAnsi="JetBrainsMono Nerd Font"/>
+          <w:b w:val="false"/>
+          <w:color w:val="000000"/>
+          <w:sz w:val="21"/>
+          <w:shd w:fill="auto" w:val="clear"/>
+        </w:rPr>
+        <w:tab/>
+        <w:tab/>
+        <w:t>output += alphabet[index]</w:t>
+      </w:r>
+    </w:p>
+    <w:p>
+      <w:pPr>
+        <w:pStyle w:val="Normal"/>
+        <w:spacing w:lineRule="atLeast" w:line="285" w:before="0" w:after="0"/>
+        <w:rPr>
+          <w:rFonts w:ascii="JetBrainsMono Nerd Font" w:hAnsi="JetBrainsMono Nerd Font" w:cstheme="minorBidi"/>
+          <w:color w:val="000000"/>
+          <w:highlight w:val="none"/>
+          <w:shd w:fill="auto" w:val="clear"/>
+        </w:rPr>
+      </w:pPr>
+      <w:r>
+        <w:rPr>
+          <w:rFonts w:asciiTheme="minorHAnsi" w:cstheme="minorBidi" w:eastAsiaTheme="minorHAnsi" w:hAnsiTheme="minorHAnsi" w:ascii="JetBrainsMono Nerd Font" w:hAnsi="JetBrainsMono Nerd Font"/>
+          <w:color w:val="000000"/>
+          <w:shd w:fill="auto" w:val="clear"/>
+        </w:rPr>
+      </w:r>
+    </w:p>
+    <w:p>
+      <w:pPr>
+        <w:pStyle w:val="Normal"/>
+        <w:spacing w:lineRule="atLeast" w:line="285" w:before="0" w:after="0"/>
+        <w:rPr>
+          <w:rFonts w:ascii="JetBrainsMono Nerd Font" w:hAnsi="JetBrainsMono Nerd Font" w:cstheme="minorBidi"/>
+          <w:b w:val="false"/>
+          <w:color w:val="000000"/>
+          <w:sz w:val="21"/>
+          <w:highlight w:val="none"/>
+          <w:shd w:fill="auto" w:val="clear"/>
+        </w:rPr>
+      </w:pPr>
+      <w:r>
+        <w:rPr>
+          <w:rFonts w:asciiTheme="minorHAnsi" w:cstheme="minorBidi" w:eastAsiaTheme="minorHAnsi" w:hAnsiTheme="minorHAnsi" w:ascii="JetBrainsMono Nerd Font" w:hAnsi="JetBrainsMono Nerd Font"/>
+          <w:b w:val="false"/>
+          <w:color w:val="000000"/>
+          <w:sz w:val="21"/>
+          <w:shd w:fill="auto" w:val="clear"/>
+        </w:rPr>
+        <w:tab/>
+        <w:t>return output</w:t>
+      </w:r>
+    </w:p>
+    <w:p>
+      <w:pPr>
+        <w:pStyle w:val="ListParagraph"/>
+        <w:tabs>
+          <w:tab w:val="clear" w:pos="708"/>
+          <w:tab w:val="left" w:pos="993" w:leader="none"/>
+        </w:tabs>
+        <w:spacing w:lineRule="auto" w:line="360" w:before="0" w:after="0"/>
+        <w:ind w:hanging="0"/>
+        <w:contextualSpacing/>
+        <w:jc w:val="both"/>
+        <w:rPr/>
+      </w:pPr>
+      <w:r>
+        <w:rPr/>
+      </w:r>
+    </w:p>
+    <w:p>
+      <w:pPr>
+        <w:pStyle w:val="ListParagraph"/>
+        <w:tabs>
+          <w:tab w:val="clear" w:pos="708"/>
+          <w:tab w:val="left" w:pos="993" w:leader="none"/>
+        </w:tabs>
+        <w:spacing w:lineRule="auto" w:line="360" w:before="0" w:after="0"/>
+        <w:ind w:hanging="0"/>
+        <w:contextualSpacing/>
+        <w:jc w:val="both"/>
+        <w:rPr/>
+      </w:pPr>
+      <w:r>
+        <w:rPr/>
+      </w:r>
+    </w:p>
+    <w:p>
+      <w:pPr>
+        <w:pStyle w:val="Normal"/>
+        <w:tabs>
+          <w:tab w:val="clear" w:pos="708"/>
+          <w:tab w:val="left" w:pos="993" w:leader="none"/>
+        </w:tabs>
+        <w:spacing w:lineRule="auto" w:line="360" w:before="0" w:after="0"/>
+        <w:ind w:hanging="0"/>
+        <w:jc w:val="both"/>
+        <w:rPr>
+          <w:rFonts w:ascii="JetBrainsMono Nerd Font" w:hAnsi="JetBrainsMono Nerd Font" w:cstheme="minorBidi"/>
+          <w:b w:val="false"/>
+          <w:color w:val="000000"/>
+          <w:sz w:val="21"/>
+          <w:highlight w:val="none"/>
+          <w:shd w:fill="auto" w:val="clear"/>
+        </w:rPr>
+      </w:pPr>
+      <w:r>
+        <w:rPr>
+          <w:rFonts w:asciiTheme="minorHAnsi" w:cstheme="minorBidi" w:eastAsiaTheme="minorHAnsi" w:hAnsiTheme="minorHAnsi" w:ascii="JetBrainsMono Nerd Font" w:hAnsi="JetBrainsMono Nerd Font"/>
+          <w:b w:val="false"/>
+          <w:color w:val="000000"/>
+          <w:sz w:val="21"/>
+          <w:shd w:fill="auto" w:val="clear"/>
+        </w:rPr>
+        <w:t>def bruteForce(string):</w:t>
+      </w:r>
+    </w:p>
+    <w:p>
+      <w:pPr>
+        <w:pStyle w:val="Normal"/>
+        <w:spacing w:lineRule="atLeast" w:line="285" w:before="0" w:after="0"/>
+        <w:rPr>
+          <w:rFonts w:ascii="JetBrainsMono Nerd Font" w:hAnsi="JetBrainsMono Nerd Font" w:cstheme="minorBidi"/>
+          <w:b w:val="false"/>
+          <w:color w:val="000000"/>
+          <w:sz w:val="21"/>
+          <w:highlight w:val="none"/>
+          <w:shd w:fill="auto" w:val="clear"/>
+        </w:rPr>
+      </w:pPr>
+      <w:r>
+        <w:rPr>
+          <w:rFonts w:asciiTheme="minorHAnsi" w:cstheme="minorBidi" w:eastAsiaTheme="minorHAnsi" w:hAnsiTheme="minorHAnsi" w:ascii="JetBrainsMono Nerd Font" w:hAnsi="JetBrainsMono Nerd Font"/>
+          <w:b w:val="false"/>
+          <w:color w:val="000000"/>
+          <w:sz w:val="21"/>
+          <w:shd w:fill="auto" w:val="clear"/>
+        </w:rPr>
+        <w:tab/>
+        <w:t xml:space="preserve">for key in range(len(alphabet)): </w:t>
+      </w:r>
+    </w:p>
+    <w:p>
+      <w:pPr>
+        <w:pStyle w:val="Normal"/>
+        <w:spacing w:lineRule="atLeast" w:line="285" w:before="0" w:after="0"/>
+        <w:rPr>
+          <w:rFonts w:ascii="JetBrainsMono Nerd Font" w:hAnsi="JetBrainsMono Nerd Font" w:cstheme="minorBidi"/>
+          <w:b w:val="false"/>
+          <w:color w:val="000000"/>
+          <w:sz w:val="21"/>
+          <w:highlight w:val="none"/>
+          <w:shd w:fill="auto" w:val="clear"/>
+        </w:rPr>
+      </w:pPr>
+      <w:r>
+        <w:rPr>
+          <w:rFonts w:asciiTheme="minorHAnsi" w:cstheme="minorBidi" w:eastAsiaTheme="minorHAnsi" w:hAnsiTheme="minorHAnsi" w:ascii="JetBrainsMono Nerd Font" w:hAnsi="JetBrainsMono Nerd Font"/>
+          <w:b w:val="false"/>
+          <w:color w:val="000000"/>
+          <w:sz w:val="21"/>
+          <w:shd w:fill="auto" w:val="clear"/>
+        </w:rPr>
+        <w:tab/>
+        <w:tab/>
+        <w:t>print(</w:t>
+      </w:r>
+    </w:p>
+    <w:p>
+      <w:pPr>
+        <w:pStyle w:val="Normal"/>
+        <w:spacing w:lineRule="atLeast" w:line="285" w:before="0" w:after="0"/>
+        <w:rPr>
+          <w:rFonts w:ascii="JetBrainsMono Nerd Font" w:hAnsi="JetBrainsMono Nerd Font" w:cstheme="minorBidi"/>
+          <w:b w:val="false"/>
+          <w:color w:val="000000"/>
+          <w:sz w:val="21"/>
+          <w:highlight w:val="none"/>
+          <w:shd w:fill="auto" w:val="clear"/>
+        </w:rPr>
+      </w:pPr>
+      <w:r>
+        <w:rPr>
+          <w:rFonts w:asciiTheme="minorHAnsi" w:cstheme="minorBidi" w:eastAsiaTheme="minorHAnsi" w:hAnsiTheme="minorHAnsi" w:ascii="JetBrainsMono Nerd Font" w:hAnsi="JetBrainsMono Nerd Font"/>
+          <w:b w:val="false"/>
+          <w:color w:val="000000"/>
+          <w:sz w:val="21"/>
+          <w:shd w:fill="auto" w:val="clear"/>
+        </w:rPr>
+        <w:tab/>
+        <w:tab/>
+        <w:tab/>
+        <w:t>f"Result with key {key}\n\n",</w:t>
+      </w:r>
+    </w:p>
+    <w:p>
+      <w:pPr>
+        <w:pStyle w:val="Normal"/>
+        <w:spacing w:lineRule="atLeast" w:line="285" w:before="0" w:after="0"/>
+        <w:rPr>
+          <w:rFonts w:ascii="JetBrainsMono Nerd Font" w:hAnsi="JetBrainsMono Nerd Font" w:cstheme="minorBidi"/>
+          <w:b w:val="false"/>
+          <w:color w:val="000000"/>
+          <w:sz w:val="21"/>
+          <w:highlight w:val="none"/>
+          <w:shd w:fill="auto" w:val="clear"/>
+        </w:rPr>
+      </w:pPr>
+      <w:r>
+        <w:rPr>
+          <w:rFonts w:asciiTheme="minorHAnsi" w:cstheme="minorBidi" w:eastAsiaTheme="minorHAnsi" w:hAnsiTheme="minorHAnsi" w:ascii="JetBrainsMono Nerd Font" w:hAnsi="JetBrainsMono Nerd Font"/>
+          <w:b w:val="false"/>
+          <w:color w:val="000000"/>
+          <w:sz w:val="21"/>
+          <w:shd w:fill="auto" w:val="clear"/>
+        </w:rPr>
+        <w:tab/>
+        <w:tab/>
+        <w:tab/>
+        <w:t>uncaesar(string, key),</w:t>
+      </w:r>
+    </w:p>
+    <w:p>
+      <w:pPr>
+        <w:pStyle w:val="Normal"/>
+        <w:spacing w:lineRule="atLeast" w:line="285" w:before="0" w:after="0"/>
+        <w:rPr>
+          <w:rFonts w:ascii="JetBrainsMono Nerd Font" w:hAnsi="JetBrainsMono Nerd Font" w:cstheme="minorBidi"/>
+          <w:b w:val="false"/>
+          <w:color w:val="000000"/>
+          <w:sz w:val="21"/>
+          <w:highlight w:val="none"/>
+          <w:shd w:fill="auto" w:val="clear"/>
+        </w:rPr>
+      </w:pPr>
+      <w:r>
+        <w:rPr>
+          <w:rFonts w:asciiTheme="minorHAnsi" w:cstheme="minorBidi" w:eastAsiaTheme="minorHAnsi" w:hAnsiTheme="minorHAnsi" w:ascii="JetBrainsMono Nerd Font" w:hAnsi="JetBrainsMono Nerd Font"/>
+          <w:b w:val="false"/>
+          <w:color w:val="000000"/>
+          <w:sz w:val="21"/>
+          <w:shd w:fill="auto" w:val="clear"/>
+        </w:rPr>
+        <w:tab/>
+        <w:tab/>
+        <w:tab/>
+        <w:t>"\n"</w:t>
+      </w:r>
+    </w:p>
+    <w:p>
+      <w:pPr>
+        <w:pStyle w:val="Normal"/>
+        <w:spacing w:lineRule="atLeast" w:line="285" w:before="0" w:after="0"/>
+        <w:rPr>
+          <w:rFonts w:ascii="JetBrainsMono Nerd Font" w:hAnsi="JetBrainsMono Nerd Font" w:cstheme="minorBidi"/>
+          <w:b w:val="false"/>
+          <w:color w:val="000000"/>
+          <w:sz w:val="21"/>
+          <w:highlight w:val="none"/>
+          <w:shd w:fill="auto" w:val="clear"/>
+        </w:rPr>
+      </w:pPr>
+      <w:r>
+        <w:rPr>
+          <w:rFonts w:asciiTheme="minorHAnsi" w:cstheme="minorBidi" w:eastAsiaTheme="minorHAnsi" w:hAnsiTheme="minorHAnsi" w:ascii="JetBrainsMono Nerd Font" w:hAnsi="JetBrainsMono Nerd Font"/>
+          <w:b w:val="false"/>
+          <w:color w:val="000000"/>
+          <w:sz w:val="21"/>
+          <w:shd w:fill="auto" w:val="clear"/>
+        </w:rPr>
+        <w:tab/>
+        <w:tab/>
+        <w:t>)</w:t>
+      </w:r>
+    </w:p>
+    <w:p>
+      <w:pPr>
+        <w:pStyle w:val="ListParagraph"/>
+        <w:tabs>
+          <w:tab w:val="clear" w:pos="708"/>
+          <w:tab w:val="left" w:pos="993" w:leader="none"/>
+        </w:tabs>
+        <w:spacing w:lineRule="auto" w:line="360" w:before="0" w:after="0"/>
+        <w:ind w:hanging="0"/>
+        <w:contextualSpacing w:val="false"/>
+        <w:jc w:val="both"/>
+        <w:rPr/>
+      </w:pPr>
+      <w:r>
+        <w:rPr/>
+      </w:r>
+    </w:p>
+    <w:p>
+      <w:pPr>
         <w:pStyle w:val="ListParagraph"/>
         <w:tabs>
           <w:tab w:val="clear" w:pos="708"/>
@@ -1285,7 +3735,6 @@
           <w:szCs w:val="28"/>
           <w:lang w:eastAsia="uk-UA"/>
         </w:rPr>
-        <w:t>Текст програми</w:t>
       </w:r>
     </w:p>
     <w:p>
@@ -1308,13 +3757,10 @@
         </w:rPr>
       </w:pPr>
       <w:r>
-        <w:rPr>
-          <w:rFonts w:eastAsia="Times New Roman" w:cs="Times New Roman" w:ascii="Times New Roman" w:hAnsi="Times New Roman"/>
-          <w:color w:val="C00000"/>
-          <w:sz w:val="28"/>
-          <w:szCs w:val="28"/>
-          <w:lang w:eastAsia="uk-UA"/>
-        </w:rPr>
+        <w:rPr/>
+      </w:r>
+      <w:r>
+        <w:br w:type="page"/>
       </w:r>
     </w:p>
     <w:p>
@@ -1355,6 +3801,68 @@
           <w:tab w:val="left" w:pos="993" w:leader="none"/>
         </w:tabs>
         <w:spacing w:lineRule="auto" w:line="360" w:before="0" w:after="0"/>
+        <w:ind w:hanging="0"/>
+        <w:contextualSpacing w:val="false"/>
+        <w:jc w:val="both"/>
+        <w:rPr/>
+      </w:pPr>
+      <w:r>
+        <w:rPr/>
+        <w:drawing>
+          <wp:anchor behindDoc="0" distT="0" distB="0" distL="0" distR="0" simplePos="0" locked="0" layoutInCell="0" allowOverlap="1" relativeHeight="6">
+            <wp:simplePos x="0" y="0"/>
+            <wp:positionH relativeFrom="column">
+              <wp:align>center</wp:align>
+            </wp:positionH>
+            <wp:positionV relativeFrom="paragraph">
+              <wp:posOffset>635</wp:posOffset>
+            </wp:positionV>
+            <wp:extent cx="5486400" cy="5574665"/>
+            <wp:effectExtent l="0" t="0" r="0" b="0"/>
+            <wp:wrapSquare wrapText="largest"/>
+            <wp:docPr id="5" name="Image5" descr=""/>
+            <wp:cNvGraphicFramePr>
+              <a:graphicFrameLocks xmlns:a="http://schemas.openxmlformats.org/drawingml/2006/main" noChangeAspect="1"/>
+            </wp:cNvGraphicFramePr>
+            <a:graphic xmlns:a="http://schemas.openxmlformats.org/drawingml/2006/main">
+              <a:graphicData uri="http://schemas.openxmlformats.org/drawingml/2006/picture">
+                <pic:pic xmlns:pic="http://schemas.openxmlformats.org/drawingml/2006/picture">
+                  <pic:nvPicPr>
+                    <pic:cNvPr id="5" name="Image5" descr=""/>
+                    <pic:cNvPicPr>
+                      <a:picLocks noChangeAspect="1" noChangeArrowheads="1"/>
+                    </pic:cNvPicPr>
+                  </pic:nvPicPr>
+                  <pic:blipFill>
+                    <a:blip r:embed="rId6"/>
+                    <a:stretch>
+                      <a:fillRect/>
+                    </a:stretch>
+                  </pic:blipFill>
+                  <pic:spPr bwMode="auto">
+                    <a:xfrm>
+                      <a:off x="0" y="0"/>
+                      <a:ext cx="5486400" cy="5574665"/>
+                    </a:xfrm>
+                    <a:prstGeom prst="rect">
+                      <a:avLst/>
+                    </a:prstGeom>
+                  </pic:spPr>
+                </pic:pic>
+              </a:graphicData>
+            </a:graphic>
+          </wp:anchor>
+        </w:drawing>
+      </w:r>
+    </w:p>
+    <w:p>
+      <w:pPr>
+        <w:pStyle w:val="ListParagraph"/>
+        <w:tabs>
+          <w:tab w:val="clear" w:pos="708"/>
+          <w:tab w:val="left" w:pos="993" w:leader="none"/>
+        </w:tabs>
+        <w:spacing w:lineRule="auto" w:line="360" w:before="0" w:after="0"/>
         <w:ind w:left="567" w:hanging="0"/>
         <w:contextualSpacing/>
         <w:jc w:val="both"/>
@@ -1370,6 +3878,10 @@
           <w:sz w:val="28"/>
           <w:szCs w:val="28"/>
         </w:rPr>
+        <w:t>Рис. 5 — Перший приклад повного перебору.</w:t>
+      </w:r>
+      <w:r>
+        <w:br w:type="page"/>
       </w:r>
     </w:p>
     <w:p>
@@ -1399,6 +3911,107 @@
     </w:p>
     <w:p>
       <w:pPr>
+        <w:pStyle w:val="ListParagraph"/>
+        <w:tabs>
+          <w:tab w:val="clear" w:pos="708"/>
+          <w:tab w:val="left" w:pos="993" w:leader="none"/>
+        </w:tabs>
+        <w:spacing w:lineRule="auto" w:line="360" w:before="0" w:after="0"/>
+        <w:ind w:left="567" w:hanging="0"/>
+        <w:contextualSpacing/>
+        <w:jc w:val="both"/>
+        <w:rPr>
+          <w:rFonts w:ascii="Times New Roman" w:hAnsi="Times New Roman" w:cs="Times New Roman"/>
+          <w:sz w:val="28"/>
+          <w:szCs w:val="28"/>
+        </w:rPr>
+      </w:pPr>
+      <w:r>
+        <w:drawing>
+          <wp:anchor behindDoc="0" distT="0" distB="0" distL="0" distR="0" simplePos="0" locked="0" layoutInCell="0" allowOverlap="1" relativeHeight="7">
+            <wp:simplePos x="0" y="0"/>
+            <wp:positionH relativeFrom="column">
+              <wp:align>center</wp:align>
+            </wp:positionH>
+            <wp:positionV relativeFrom="paragraph">
+              <wp:posOffset>635</wp:posOffset>
+            </wp:positionV>
+            <wp:extent cx="5760720" cy="5853430"/>
+            <wp:effectExtent l="0" t="0" r="0" b="0"/>
+            <wp:wrapSquare wrapText="largest"/>
+            <wp:docPr id="6" name="Image6" descr=""/>
+            <wp:cNvGraphicFramePr>
+              <a:graphicFrameLocks xmlns:a="http://schemas.openxmlformats.org/drawingml/2006/main" noChangeAspect="1"/>
+            </wp:cNvGraphicFramePr>
+            <a:graphic xmlns:a="http://schemas.openxmlformats.org/drawingml/2006/main">
+              <a:graphicData uri="http://schemas.openxmlformats.org/drawingml/2006/picture">
+                <pic:pic xmlns:pic="http://schemas.openxmlformats.org/drawingml/2006/picture">
+                  <pic:nvPicPr>
+                    <pic:cNvPr id="6" name="Image6" descr=""/>
+                    <pic:cNvPicPr>
+                      <a:picLocks noChangeAspect="1" noChangeArrowheads="1"/>
+                    </pic:cNvPicPr>
+                  </pic:nvPicPr>
+                  <pic:blipFill>
+                    <a:blip r:embed="rId7"/>
+                    <a:stretch>
+                      <a:fillRect/>
+                    </a:stretch>
+                  </pic:blipFill>
+                  <pic:spPr bwMode="auto">
+                    <a:xfrm>
+                      <a:off x="0" y="0"/>
+                      <a:ext cx="5760720" cy="5853430"/>
+                    </a:xfrm>
+                    <a:prstGeom prst="rect">
+                      <a:avLst/>
+                    </a:prstGeom>
+                  </pic:spPr>
+                </pic:pic>
+              </a:graphicData>
+            </a:graphic>
+          </wp:anchor>
+        </w:drawing>
+      </w:r>
+      <w:r>
+        <w:rPr>
+          <w:rFonts w:cs="Times New Roman" w:ascii="Times New Roman" w:hAnsi="Times New Roman"/>
+          <w:sz w:val="28"/>
+          <w:szCs w:val="28"/>
+        </w:rPr>
+        <w:t>Рис. 6 — Другий приклад повного перебору.</w:t>
+      </w:r>
+      <w:r>
+        <w:br w:type="page"/>
+      </w:r>
+    </w:p>
+    <w:p>
+      <w:pPr>
+        <w:pStyle w:val="ListParagraph"/>
+        <w:tabs>
+          <w:tab w:val="clear" w:pos="708"/>
+          <w:tab w:val="left" w:pos="993" w:leader="none"/>
+        </w:tabs>
+        <w:spacing w:lineRule="auto" w:line="360" w:before="0" w:after="0"/>
+        <w:ind w:left="567" w:hanging="0"/>
+        <w:contextualSpacing/>
+        <w:jc w:val="both"/>
+        <w:rPr>
+          <w:rFonts w:ascii="Times New Roman" w:hAnsi="Times New Roman" w:cs="Times New Roman"/>
+          <w:sz w:val="28"/>
+          <w:szCs w:val="28"/>
+        </w:rPr>
+      </w:pPr>
+      <w:r>
+        <w:rPr>
+          <w:rFonts w:cs="Times New Roman" w:ascii="Times New Roman" w:hAnsi="Times New Roman"/>
+          <w:sz w:val="28"/>
+          <w:szCs w:val="28"/>
+        </w:rPr>
+      </w:r>
+    </w:p>
+    <w:p>
+      <w:pPr>
         <w:pStyle w:val="Normal"/>
         <w:spacing w:lineRule="auto" w:line="360" w:before="0" w:after="0"/>
         <w:ind w:firstLine="567"/>
@@ -1410,11 +4023,59 @@
         </w:rPr>
       </w:pPr>
       <w:r>
+        <w:drawing>
+          <wp:anchor behindDoc="0" distT="0" distB="0" distL="0" distR="0" simplePos="0" locked="0" layoutInCell="0" allowOverlap="1" relativeHeight="8">
+            <wp:simplePos x="0" y="0"/>
+            <wp:positionH relativeFrom="column">
+              <wp:align>center</wp:align>
+            </wp:positionH>
+            <wp:positionV relativeFrom="paragraph">
+              <wp:posOffset>635</wp:posOffset>
+            </wp:positionV>
+            <wp:extent cx="6120765" cy="6219190"/>
+            <wp:effectExtent l="0" t="0" r="0" b="0"/>
+            <wp:wrapSquare wrapText="largest"/>
+            <wp:docPr id="7" name="Image7" descr=""/>
+            <wp:cNvGraphicFramePr>
+              <a:graphicFrameLocks xmlns:a="http://schemas.openxmlformats.org/drawingml/2006/main" noChangeAspect="1"/>
+            </wp:cNvGraphicFramePr>
+            <a:graphic xmlns:a="http://schemas.openxmlformats.org/drawingml/2006/main">
+              <a:graphicData uri="http://schemas.openxmlformats.org/drawingml/2006/picture">
+                <pic:pic xmlns:pic="http://schemas.openxmlformats.org/drawingml/2006/picture">
+                  <pic:nvPicPr>
+                    <pic:cNvPr id="7" name="Image7" descr=""/>
+                    <pic:cNvPicPr>
+                      <a:picLocks noChangeAspect="1" noChangeArrowheads="1"/>
+                    </pic:cNvPicPr>
+                  </pic:nvPicPr>
+                  <pic:blipFill>
+                    <a:blip r:embed="rId8"/>
+                    <a:stretch>
+                      <a:fillRect/>
+                    </a:stretch>
+                  </pic:blipFill>
+                  <pic:spPr bwMode="auto">
+                    <a:xfrm>
+                      <a:off x="0" y="0"/>
+                      <a:ext cx="6120765" cy="6219190"/>
+                    </a:xfrm>
+                    <a:prstGeom prst="rect">
+                      <a:avLst/>
+                    </a:prstGeom>
+                  </pic:spPr>
+                </pic:pic>
+              </a:graphicData>
+            </a:graphic>
+          </wp:anchor>
+        </w:drawing>
+      </w:r>
+      <w:r>
         <w:rPr>
           <w:rFonts w:cs="Times New Roman" w:ascii="Times New Roman" w:hAnsi="Times New Roman"/>
           <w:sz w:val="28"/>
           <w:szCs w:val="28"/>
         </w:rPr>
+        <w:t>Рис. 7 — Третій приклад повного перебору.</w:t>
       </w:r>
     </w:p>
     <w:p>
@@ -2095,6 +4756,7 @@
     <w:qFormat/>
     <w:pPr>
       <w:widowControl/>
+      <w:suppressAutoHyphens w:val="true"/>
       <w:bidi w:val="0"/>
       <w:spacing w:lineRule="auto" w:line="276" w:before="0" w:after="200"/>
       <w:jc w:val="left"/>

</xml_diff>